<commit_message>
+ Update to README doc
</commit_message>
<xml_diff>
--- a/_documentation/README.docx
+++ b/_documentation/README.docx
@@ -28,30 +28,6 @@
         <w:pStyle w:val="Heading1"/>
       </w:pPr>
       <w:r>
-        <w:t>Mode Locking</w:t>
-      </w:r>
-    </w:p>
-    <w:p>
-      <w:pPr>
-        <w:jc w:val="both"/>
-      </w:pPr>
-      <w:r>
-        <w:t>What is mode locking</w:t>
-      </w:r>
-      <w:r>
-        <w:t>?</w:t>
-      </w:r>
-    </w:p>
-    <w:p>
-      <w:pPr>
-        <w:jc w:val="both"/>
-      </w:pPr>
-    </w:p>
-    <w:p>
-      <w:pPr>
-        <w:pStyle w:val="Heading1"/>
-      </w:pPr>
-      <w:r>
         <w:t>Laser</w:t>
       </w:r>
       <w:r>
@@ -72,7 +48,7 @@
         <w:t xml:space="preserve"> </w:t>
       </w:r>
       <w:r>
-        <w:t>Coherence in lasers arises from the principle of stimulated emission, which serves as the required amplification inside lasers to create an intense beam of emitted of photons. This concept of stimulated emissions inside a laser device is what led to its own namesake</w:t>
+        <w:t>Coherence in lasers arises from the principle of stimulated emission, which serves as the required amplification inside lasers to create an intense beam of emitted photons. This concept of stimulated emissions inside a laser device is what led to its own namesake</w:t>
       </w:r>
       <w:r>
         <w:t xml:space="preserve"> since LASER was </w:t>
@@ -182,7 +158,13 @@
         <w:t>photon</w:t>
       </w:r>
       <w:r>
-        <w:t xml:space="preserve"> passing nearby. This causes the electron to transition into a higher energy state and thus effectively raising </w:t>
+        <w:t xml:space="preserve"> passing nearby. This causes the electron to transition into a higher energy state and thus effectively rais</w:t>
+      </w:r>
+      <w:r>
+        <w:t>es</w:t>
+      </w:r>
+      <w:r>
+        <w:t xml:space="preserve"> </w:t>
       </w:r>
       <w:r>
         <w:t>its</w:t>
@@ -355,13 +337,7 @@
         <w:t xml:space="preserve"> Consequently, </w:t>
       </w:r>
       <w:r>
-        <w:t>energy of a system</w:t>
-      </w:r>
-      <w:r>
-        <w:t xml:space="preserve"> after photon interaction</w:t>
-      </w:r>
-      <w:r>
-        <w:t xml:space="preserve"> will change by units of </w:t>
+        <w:t xml:space="preserve">energy of a system after photon interaction will change by units of </w:t>
       </w:r>
       <m:oMath>
         <m:r>
@@ -375,13 +351,7 @@
         <w:rPr>
           <w:rFonts w:eastAsiaTheme="minorEastAsia"/>
         </w:rPr>
-        <w:t xml:space="preserve"> (electron-volts)</w:t>
-      </w:r>
-      <w:r>
-        <w:rPr>
-          <w:rFonts w:eastAsiaTheme="minorEastAsia"/>
-        </w:rPr>
-        <w:t xml:space="preserve"> before or after an electronic transition.</w:t>
+        <w:t xml:space="preserve"> (electron-volts) before or after an electronic transition.</w:t>
       </w:r>
       <w:r>
         <w:rPr>
@@ -463,37 +433,37 @@
         <w:jc w:val="both"/>
       </w:pPr>
       <w:r>
+        <w:t xml:space="preserve">We don’t normally perceive spontaneous emissions because it’s rare to find an atom above its ground level. When </w:t>
+      </w:r>
+      <w:r>
+        <w:t>one does</w:t>
+      </w:r>
+      <w:r>
+        <w:t xml:space="preserve">, though, the frequency of occurrence is random enough that we </w:t>
+      </w:r>
+      <w:r>
+        <w:t xml:space="preserve">cannot entirely </w:t>
+      </w:r>
+      <w:r>
+        <w:t xml:space="preserve">perceive any quantized amount of photon emission above our eye’s perceivable threshold. </w:t>
+      </w:r>
+      <w:r>
+        <w:t xml:space="preserve">Photons are spontaneously emitting </w:t>
+      </w:r>
+      <w:r>
+        <w:t xml:space="preserve">all </w:t>
+      </w:r>
+      <w:r>
+        <w:t>around us though.</w:t>
+      </w:r>
+    </w:p>
+    <w:p>
+      <w:pPr>
+        <w:pStyle w:val="Quote"/>
+        <w:jc w:val="both"/>
+      </w:pPr>
+      <w:r>
         <w:lastRenderedPageBreak/>
-        <w:t xml:space="preserve">We don’t normally perceive spontaneous emissions because it’s rare to find an atom above its ground level. When </w:t>
-      </w:r>
-      <w:r>
-        <w:t>one does</w:t>
-      </w:r>
-      <w:r>
-        <w:t xml:space="preserve">, though, the frequency of occurrence is random enough that we </w:t>
-      </w:r>
-      <w:r>
-        <w:t xml:space="preserve">cannot entirely </w:t>
-      </w:r>
-      <w:r>
-        <w:t xml:space="preserve">perceive any quantized amount of photon emission above our eye’s perceivable threshold. </w:t>
-      </w:r>
-      <w:r>
-        <w:t xml:space="preserve">Photons are spontaneously emitting </w:t>
-      </w:r>
-      <w:r>
-        <w:t xml:space="preserve">all </w:t>
-      </w:r>
-      <w:r>
-        <w:t>around us though.</w:t>
-      </w:r>
-    </w:p>
-    <w:p>
-      <w:pPr>
-        <w:pStyle w:val="Quote"/>
-        <w:jc w:val="both"/>
-      </w:pPr>
-      <w:r>
         <w:t xml:space="preserve">An important caveat to note is some materials have a greater proclivity for spontaneous photon emission. </w:t>
       </w:r>
       <w:r>
@@ -509,7 +479,19 @@
         <w:t>radiative</w:t>
       </w:r>
       <w:r>
-        <w:t xml:space="preserve"> emission. Radioactive emission can be classified as being alpha, that is, helium nuclei emission, beta, which is electron or positron emission, and gamma radiation, which is characterized as photon emission. Gamma photon emission is the most dangerous due to its devastation </w:t>
+        <w:t xml:space="preserve"> emission. Radioactive emission can be classified as being alpha, that is, helium nuclei emission</w:t>
+      </w:r>
+      <w:r>
+        <w:t>;</w:t>
+      </w:r>
+      <w:r>
+        <w:t xml:space="preserve"> beta, which is electron or positron emission</w:t>
+      </w:r>
+      <w:r>
+        <w:t>;</w:t>
+      </w:r>
+      <w:r>
+        <w:t xml:space="preserve"> and gamma radiation, which is characterized as photon emission. Gamma photon emission is the most dangerous due to its devastation </w:t>
       </w:r>
       <w:r>
         <w:t>on</w:t>
@@ -527,11 +509,9 @@
     <w:p>
       <w:pPr>
         <w:jc w:val="both"/>
-      </w:pPr>
-    </w:p>
-    <w:p>
-      <w:pPr>
-        <w:jc w:val="both"/>
+        <w:rPr>
+          <w:color w:val="C00000"/>
+        </w:rPr>
       </w:pPr>
       <w:r>
         <w:t>While the lifetime of an atom occupying an energetic state above its ground state is short, there are instances where</w:t>
@@ -567,7 +547,19 @@
         <w:t>an</w:t>
       </w:r>
       <w:r>
-        <w:t xml:space="preserve"> atom could spontaneously generate a photon from interacting with a photon. </w:t>
+        <w:t xml:space="preserve"> atom could spontaneously generate a photon </w:t>
+      </w:r>
+      <w:r>
+        <w:t>after</w:t>
+      </w:r>
+      <w:r>
+        <w:t xml:space="preserve"> interacting with a</w:t>
+      </w:r>
+      <w:r>
+        <w:t xml:space="preserve">nother </w:t>
+      </w:r>
+      <w:r>
+        <w:t xml:space="preserve">photon. </w:t>
       </w:r>
       <w:r>
         <w:t>In th</w:t>
@@ -600,13 +592,25 @@
         <w:t xml:space="preserve"> photon carrying the released quanta of energy. </w:t>
       </w:r>
       <w:r>
-        <w:t xml:space="preserve">This process is contra to </w:t>
+        <w:t xml:space="preserve">This process is </w:t>
+      </w:r>
+      <w:r>
+        <w:t>identical</w:t>
+      </w:r>
+      <w:r>
+        <w:t xml:space="preserve"> to </w:t>
       </w:r>
       <w:r>
         <w:t xml:space="preserve">photon </w:t>
       </w:r>
       <w:r>
-        <w:t xml:space="preserve">absorption where the </w:t>
+        <w:t xml:space="preserve">absorption </w:t>
+      </w:r>
+      <w:r>
+        <w:t>insofar as</w:t>
+      </w:r>
+      <w:r>
+        <w:t xml:space="preserve"> the </w:t>
       </w:r>
       <w:r>
         <w:rPr>
@@ -640,29 +644,38 @@
         <w:t xml:space="preserve"> </w:t>
       </w:r>
       <w:r>
-        <w:t>is identical, but the atomic transition</w:t>
-      </w:r>
-      <w:r>
-        <w:t xml:space="preserve"> </w:t>
+        <w:t>is identical</w:t>
+      </w:r>
+      <w:r>
+        <w:t xml:space="preserve">. However, </w:t>
+      </w:r>
+      <w:r>
+        <w:t xml:space="preserve">the </w:t>
+      </w:r>
+      <w:r>
+        <w:t>transition change in atomic energy levels for</w:t>
+      </w:r>
+      <w:r>
+        <w:t xml:space="preserve"> a stimulated emission </w:t>
+      </w:r>
+      <w:r>
+        <w:t xml:space="preserve">is </w:t>
       </w:r>
       <w:r>
         <w:rPr>
           <w:i/>
           <w:iCs/>
         </w:rPr>
-        <w:t>direction</w:t>
+        <w:t>opposite</w:t>
       </w:r>
       <w:r>
         <w:t xml:space="preserve"> </w:t>
       </w:r>
       <w:r>
-        <w:t xml:space="preserve">in a stimulated emission </w:t>
-      </w:r>
-      <w:r>
-        <w:t>is opposite</w:t>
-      </w:r>
-      <w:r>
-        <w:t xml:space="preserve"> to </w:t>
+        <w:t xml:space="preserve">direction </w:t>
+      </w:r>
+      <w:r>
+        <w:t xml:space="preserve">to </w:t>
       </w:r>
       <w:r>
         <w:t xml:space="preserve">an </w:t>
@@ -674,7 +687,10 @@
         <w:t xml:space="preserve"> event</w:t>
       </w:r>
       <w:r>
-        <w:t xml:space="preserve">. </w:t>
+        <w:t xml:space="preserve"> wherein energy of the atom is lost to the emitted photon rather than gained</w:t>
+      </w:r>
+      <w:r>
+        <w:t>.</w:t>
       </w:r>
     </w:p>
     <w:p>
@@ -698,7 +714,7 @@
     <w:tbl>
       <w:tblPr>
         <w:tblStyle w:val="TableGrid"/>
-        <w:tblW w:w="0" w:type="auto"/>
+        <w:tblW w:w="9450" w:type="dxa"/>
         <w:jc w:val="center"/>
         <w:tblBorders>
           <w:top w:val="none" w:sz="0" w:space="0" w:color="auto"/>
@@ -716,7 +732,7 @@
         <w:tblLook w:val="04A0" w:firstRow="1" w:lastRow="0" w:firstColumn="1" w:lastColumn="0" w:noHBand="0" w:noVBand="1"/>
       </w:tblPr>
       <w:tblGrid>
-        <w:gridCol w:w="6750"/>
+        <w:gridCol w:w="9450"/>
       </w:tblGrid>
       <w:tr>
         <w:trPr>
@@ -724,7 +740,7 @@
         </w:trPr>
         <w:tc>
           <w:tcPr>
-            <w:tcW w:w="6750" w:type="dxa"/>
+            <w:tcW w:w="9450" w:type="dxa"/>
           </w:tcPr>
           <w:p>
             <w:pPr>
@@ -735,8 +751,8 @@
                 <w:noProof/>
               </w:rPr>
               <w:drawing>
-                <wp:inline distT="0" distB="0" distL="0" distR="0" wp14:anchorId="7E92E93B" wp14:editId="366B8059">
-                  <wp:extent cx="4197371" cy="2286000"/>
+                <wp:inline distT="0" distB="0" distL="0" distR="0" wp14:anchorId="7E92E93B" wp14:editId="5980A9EE">
+                  <wp:extent cx="3777634" cy="2057400"/>
                   <wp:effectExtent l="0" t="0" r="0" b="0"/>
                   <wp:docPr id="1" name="Picture 1"/>
                   <wp:cNvGraphicFramePr>
@@ -758,7 +774,7 @@
                         <pic:spPr>
                           <a:xfrm>
                             <a:off x="0" y="0"/>
-                            <a:ext cx="4197371" cy="2286000"/>
+                            <a:ext cx="3777634" cy="2057400"/>
                           </a:xfrm>
                           <a:prstGeom prst="rect">
                             <a:avLst/>
@@ -779,7 +795,7 @@
         </w:trPr>
         <w:tc>
           <w:tcPr>
-            <w:tcW w:w="6750" w:type="dxa"/>
+            <w:tcW w:w="9450" w:type="dxa"/>
           </w:tcPr>
           <w:p>
             <w:pPr>
@@ -952,7 +968,6 @@
                       <w:b/>
                       <w:bCs/>
                     </w:rPr>
-                    <w:lastRenderedPageBreak/>
                     <w:t>(C) Stimulated Emission</w:t>
                   </w:r>
                 </w:p>
@@ -983,24 +998,19 @@
               <w:jc w:val="both"/>
             </w:pPr>
           </w:p>
-          <w:p>
-            <w:pPr>
-              <w:jc w:val="both"/>
-            </w:pPr>
-          </w:p>
         </w:tc>
       </w:tr>
     </w:tbl>
-    <w:p>
-      <w:pPr>
-        <w:jc w:val="both"/>
-      </w:pPr>
-    </w:p>
+    <w:p/>
+    <w:p/>
+    <w:p/>
+    <w:p/>
     <w:p>
       <w:pPr>
         <w:pStyle w:val="Heading1"/>
       </w:pPr>
       <w:r>
+        <w:lastRenderedPageBreak/>
         <w:t>Population Inversion</w:t>
       </w:r>
       <w:r>
@@ -1072,7 +1082,15 @@
         <w:t xml:space="preserve">order of microseconds or even milliseconds. </w:t>
       </w:r>
       <w:r>
-        <w:t xml:space="preserve">So, while an individual excited atom has the potential for single-handedly doubling the number of photons in some instance of the system, the system, as a whole, may just reabsorb those photons since atoms up the road have already fallen back to their ground state. </w:t>
+        <w:t>So, while an individual excited atom has the potential for single-handedly doubling the number of photons in some instance of the system, the system</w:t>
+      </w:r>
+      <w:proofErr w:type="gramStart"/>
+      <w:r>
+        <w:t>, as a whole, may</w:t>
+      </w:r>
+      <w:proofErr w:type="gramEnd"/>
+      <w:r>
+        <w:t xml:space="preserve"> just reabsorb those photons since atoms up the road have already fallen back to their ground state. </w:t>
       </w:r>
       <w:r>
         <w:t xml:space="preserve">Consequently, spontaneous emission or decay </w:t>
@@ -1168,7 +1186,7 @@
               <mc:AlternateContent>
                 <mc:Choice Requires="wps">
                   <w:drawing>
-                    <wp:anchor distT="45720" distB="45720" distL="114300" distR="114300" simplePos="0" relativeHeight="251664384" behindDoc="0" locked="0" layoutInCell="1" allowOverlap="1" wp14:anchorId="46AABA57" wp14:editId="17BE1C74">
+                    <wp:anchor distT="45720" distB="45720" distL="114300" distR="114300" simplePos="0" relativeHeight="251664384" behindDoc="0" locked="0" layoutInCell="1" allowOverlap="1" wp14:anchorId="46AABA57" wp14:editId="6E811415">
                       <wp:simplePos x="0" y="0"/>
                       <wp:positionH relativeFrom="column">
                         <wp:posOffset>170180</wp:posOffset>
@@ -1313,7 +1331,7 @@
               <mc:AlternateContent>
                 <mc:Choice Requires="wps">
                   <w:drawing>
-                    <wp:anchor distT="45720" distB="45720" distL="114300" distR="114300" simplePos="0" relativeHeight="251663360" behindDoc="0" locked="0" layoutInCell="1" allowOverlap="1" wp14:anchorId="63566FD6" wp14:editId="37107C68">
+                    <wp:anchor distT="45720" distB="45720" distL="114300" distR="114300" simplePos="0" relativeHeight="251663360" behindDoc="0" locked="0" layoutInCell="1" allowOverlap="1" wp14:anchorId="63566FD6" wp14:editId="68EC640F">
                       <wp:simplePos x="0" y="0"/>
                       <wp:positionH relativeFrom="column">
                         <wp:posOffset>170815</wp:posOffset>
@@ -1454,7 +1472,7 @@
               <mc:AlternateContent>
                 <mc:Choice Requires="wps">
                   <w:drawing>
-                    <wp:anchor distT="45720" distB="45720" distL="114300" distR="114300" simplePos="0" relativeHeight="251661312" behindDoc="0" locked="0" layoutInCell="1" allowOverlap="1" wp14:anchorId="757AE5C6" wp14:editId="5D24B272">
+                    <wp:anchor distT="45720" distB="45720" distL="114300" distR="114300" simplePos="0" relativeHeight="251661312" behindDoc="0" locked="0" layoutInCell="1" allowOverlap="1" wp14:anchorId="757AE5C6" wp14:editId="4FC78C28">
                       <wp:simplePos x="0" y="0"/>
                       <wp:positionH relativeFrom="column">
                         <wp:posOffset>170180</wp:posOffset>
@@ -1595,7 +1613,7 @@
               <mc:AlternateContent>
                 <mc:Choice Requires="wps">
                   <w:drawing>
-                    <wp:anchor distT="45720" distB="45720" distL="114300" distR="114300" simplePos="0" relativeHeight="251659264" behindDoc="0" locked="0" layoutInCell="1" allowOverlap="1" wp14:anchorId="4F619EEF" wp14:editId="63DEB786">
+                    <wp:anchor distT="45720" distB="45720" distL="114300" distR="114300" simplePos="0" relativeHeight="251659264" behindDoc="0" locked="0" layoutInCell="1" allowOverlap="1" wp14:anchorId="4F619EEF" wp14:editId="3558CC46">
                       <wp:simplePos x="0" y="0"/>
                       <wp:positionH relativeFrom="column">
                         <wp:posOffset>170815</wp:posOffset>
@@ -1734,7 +1752,7 @@
                 <w:noProof/>
               </w:rPr>
               <w:drawing>
-                <wp:inline distT="0" distB="0" distL="0" distR="0" wp14:anchorId="66C460CF" wp14:editId="6CD1B1B8">
+                <wp:inline distT="0" distB="0" distL="0" distR="0" wp14:anchorId="66C460CF" wp14:editId="6E3D1843">
                   <wp:extent cx="3089354" cy="2057400"/>
                   <wp:effectExtent l="0" t="0" r="0" b="0"/>
                   <wp:docPr id="6" name="Picture 6" descr="image"/>
@@ -1896,7 +1914,13 @@
         <w:t xml:space="preserve"> and the photons </w:t>
       </w:r>
       <w:r>
-        <w:t>that original entered the system become the</w:t>
+        <w:t>that original</w:t>
+      </w:r>
+      <w:r>
+        <w:t>ly</w:t>
+      </w:r>
+      <w:r>
+        <w:t xml:space="preserve"> entered the system become the</w:t>
       </w:r>
       <w:r>
         <w:t xml:space="preserve"> same number of photons </w:t>
@@ -1950,9 +1974,19 @@
         <w:t>umping</w:t>
       </w:r>
       <w:r>
+        <w:rPr>
+          <w:b/>
+          <w:bCs/>
+        </w:rPr>
+        <w:t>,</w:t>
+      </w:r>
+      <w:r>
         <w:t xml:space="preserve"> laser system</w:t>
       </w:r>
       <w:r>
+        <w:t>s</w:t>
+      </w:r>
+      <w:r>
         <w:t xml:space="preserve"> require an external source of energy to maintain population inversion</w:t>
       </w:r>
       <w:r>
@@ -1970,24 +2004,24 @@
         <w:jc w:val="both"/>
       </w:pPr>
       <w:r>
+        <w:t>Examples of common pump sources are electrical discharges, flashlamps, arc lamps, light from another laser, chemical reactions, and even explosive devices. The type of pump source used principally depends on the gain medium</w:t>
+      </w:r>
+      <w:r>
+        <w:t xml:space="preserve"> </w:t>
+      </w:r>
+      <w:r>
+        <w:t>of the system</w:t>
+      </w:r>
+      <w:r>
+        <w:t>, and this also determines how the energy is transmitted to the medium.</w:t>
+      </w:r>
+    </w:p>
+    <w:p>
+      <w:pPr>
+        <w:jc w:val="both"/>
+      </w:pPr>
+      <w:r>
         <w:lastRenderedPageBreak/>
-        <w:t>Examples of common pump sources are electrical discharges, flashlamps, arc lamps, light from another laser, chemical reactions, and even explosive devices. The type of pump source used principally depends on the gain medium</w:t>
-      </w:r>
-      <w:r>
-        <w:t xml:space="preserve"> </w:t>
-      </w:r>
-      <w:r>
-        <w:t>of the system</w:t>
-      </w:r>
-      <w:r>
-        <w:t>, and this also determines how the energy is transmitted to the medium.</w:t>
-      </w:r>
-    </w:p>
-    <w:p>
-      <w:pPr>
-        <w:jc w:val="both"/>
-      </w:pPr>
-      <w:r>
         <w:t>Unfortunately, p</w:t>
       </w:r>
       <w:r>
@@ -2006,7 +2040,15 @@
         <w:t xml:space="preserve"> system</w:t>
       </w:r>
       <w:r>
-        <w:t xml:space="preserve">. While source pumping can reduce the time an atom spends occupying an unexcited ground state, pumping does not increase the lifetime of the atom occupying an </w:t>
+        <w:t xml:space="preserve">. While source pumping can reduce the </w:t>
+      </w:r>
+      <w:proofErr w:type="gramStart"/>
+      <w:r>
+        <w:t>time</w:t>
+      </w:r>
+      <w:proofErr w:type="gramEnd"/>
+      <w:r>
+        <w:t xml:space="preserve"> an atom spends occupying an unexcited ground state, pumping does not increase the lifetime of the atom occupying an </w:t>
       </w:r>
       <w:r>
         <w:rPr>
@@ -2169,6 +2211,7 @@
       <w:tblPr>
         <w:tblStyle w:val="TableGrid"/>
         <w:tblW w:w="0" w:type="auto"/>
+        <w:jc w:val="center"/>
         <w:tblBorders>
           <w:top w:val="none" w:sz="0" w:space="0" w:color="auto"/>
           <w:left w:val="none" w:sz="0" w:space="0" w:color="auto"/>
@@ -2185,13 +2228,16 @@
         <w:tblLook w:val="04A0" w:firstRow="1" w:lastRow="0" w:firstColumn="1" w:lastColumn="0" w:noHBand="0" w:noVBand="1"/>
       </w:tblPr>
       <w:tblGrid>
-        <w:gridCol w:w="4675"/>
-        <w:gridCol w:w="4675"/>
+        <w:gridCol w:w="4430"/>
+        <w:gridCol w:w="4430"/>
       </w:tblGrid>
       <w:tr>
+        <w:trPr>
+          <w:jc w:val="center"/>
+        </w:trPr>
         <w:tc>
           <w:tcPr>
-            <w:tcW w:w="4675" w:type="dxa"/>
+            <w:tcW w:w="4430" w:type="dxa"/>
             <w:vAlign w:val="center"/>
           </w:tcPr>
           <w:p>
@@ -2203,9 +2249,9 @@
                 <w:noProof/>
               </w:rPr>
               <w:drawing>
-                <wp:inline distT="0" distB="0" distL="0" distR="0" wp14:anchorId="1472C596" wp14:editId="1212B7C7">
-                  <wp:extent cx="2886075" cy="1169035"/>
-                  <wp:effectExtent l="0" t="0" r="9525" b="0"/>
+                <wp:inline distT="0" distB="0" distL="0" distR="0" wp14:anchorId="1472C596" wp14:editId="0AC24353">
+                  <wp:extent cx="2743200" cy="1111162"/>
+                  <wp:effectExtent l="0" t="0" r="0" b="0"/>
                   <wp:docPr id="2" name="Picture 2" descr="Lasers - Population Inversion"/>
                   <wp:cNvGraphicFramePr>
                     <a:graphicFrameLocks xmlns:a="http://schemas.openxmlformats.org/drawingml/2006/main" noChangeAspect="1"/>
@@ -2235,7 +2281,7 @@
                         <pic:spPr bwMode="auto">
                           <a:xfrm>
                             <a:off x="0" y="0"/>
-                            <a:ext cx="2886075" cy="1169035"/>
+                            <a:ext cx="2743200" cy="1111162"/>
                           </a:xfrm>
                           <a:prstGeom prst="rect">
                             <a:avLst/>
@@ -2255,7 +2301,7 @@
         </w:tc>
         <w:tc>
           <w:tcPr>
-            <w:tcW w:w="4675" w:type="dxa"/>
+            <w:tcW w:w="4430" w:type="dxa"/>
             <w:vAlign w:val="center"/>
           </w:tcPr>
           <w:p>
@@ -2267,9 +2313,9 @@
                 <w:noProof/>
               </w:rPr>
               <w:drawing>
-                <wp:inline distT="0" distB="0" distL="0" distR="0" wp14:anchorId="0D915CA4" wp14:editId="73EBC1E4">
-                  <wp:extent cx="2759102" cy="1868382"/>
-                  <wp:effectExtent l="0" t="0" r="3175" b="0"/>
+                <wp:inline distT="0" distB="0" distL="0" distR="0" wp14:anchorId="0D915CA4" wp14:editId="07A65664">
+                  <wp:extent cx="2743200" cy="1857614"/>
+                  <wp:effectExtent l="0" t="0" r="0" b="9525"/>
                   <wp:docPr id="5" name="Picture 5" descr="example of population inversion."/>
                   <wp:cNvGraphicFramePr>
                     <a:graphicFrameLocks xmlns:a="http://schemas.openxmlformats.org/drawingml/2006/main" noChangeAspect="1"/>
@@ -2299,7 +2345,7 @@
                         <pic:spPr bwMode="auto">
                           <a:xfrm>
                             <a:off x="0" y="0"/>
-                            <a:ext cx="2769781" cy="1875614"/>
+                            <a:ext cx="2743200" cy="1857614"/>
                           </a:xfrm>
                           <a:prstGeom prst="rect">
                             <a:avLst/>
@@ -2319,9 +2365,12 @@
         </w:tc>
       </w:tr>
       <w:tr>
+        <w:trPr>
+          <w:jc w:val="center"/>
+        </w:trPr>
         <w:tc>
           <w:tcPr>
-            <w:tcW w:w="9350" w:type="dxa"/>
+            <w:tcW w:w="8860" w:type="dxa"/>
             <w:gridSpan w:val="2"/>
           </w:tcPr>
           <w:p>
@@ -2681,7 +2730,21 @@
               <w:rPr>
                 <w:rFonts w:ascii="Times New Roman" w:hAnsi="Times New Roman" w:cs="Times New Roman"/>
               </w:rPr>
-              <w:t xml:space="preserve"> ground state becomes equal to the population of atoms occupying an energized state, the photon production falls to zero. No new photons are produced and the photons you start with are the same number of photons that emerge out of the system.</w:t>
+              <w:t xml:space="preserve"> </w:t>
+            </w:r>
+            <w:proofErr w:type="gramStart"/>
+            <w:r>
+              <w:rPr>
+                <w:rFonts w:ascii="Times New Roman" w:hAnsi="Times New Roman" w:cs="Times New Roman"/>
+              </w:rPr>
+              <w:t>ground</w:t>
+            </w:r>
+            <w:proofErr w:type="gramEnd"/>
+            <w:r>
+              <w:rPr>
+                <w:rFonts w:ascii="Times New Roman" w:hAnsi="Times New Roman" w:cs="Times New Roman"/>
+              </w:rPr>
+              <w:t xml:space="preserve"> state becomes equal to the population of atoms occupying an energized state, the photon production falls to zero. No new photons are produced and the photons you start with are the same number of photons that emerge out of the system.</w:t>
             </w:r>
           </w:p>
         </w:tc>
@@ -2898,15 +2961,27 @@
         <w:pStyle w:val="Heading1"/>
       </w:pPr>
       <w:r>
+        <w:lastRenderedPageBreak/>
         <w:t>Three- and Four-level Energy bands</w:t>
       </w:r>
     </w:p>
     <w:p>
       <w:pPr>
         <w:jc w:val="both"/>
-      </w:pPr>
-      <w:r>
-        <w:t xml:space="preserve">The first laser constructed by Theodore Maiman in 1960 was a three-level laser medium constructed of ruby </w:t>
+        <w:rPr>
+          <w:color w:val="C00000"/>
+        </w:rPr>
+      </w:pPr>
+      <w:r>
+        <w:t xml:space="preserve">The first laser constructed by Theodore </w:t>
+      </w:r>
+      <w:proofErr w:type="spellStart"/>
+      <w:r>
+        <w:t>Maiman</w:t>
+      </w:r>
+      <w:proofErr w:type="spellEnd"/>
+      <w:r>
+        <w:t xml:space="preserve"> in 1960 was a three-level laser medium constructed of ruby </w:t>
       </w:r>
       <w:r>
         <w:t>(Cr3+:Al2O3)</w:t>
@@ -2954,10 +3029,16 @@
         <w:t xml:space="preserve"> </w:t>
       </w:r>
       <w:r>
-        <w:t>A popular example of a four-level laser is the Nd:YAG crystal</w:t>
-      </w:r>
-      <w:r>
-        <w:t>.</w:t>
+        <w:t>A popular example of a four-level laser is the Nd:YAG crystal.</w:t>
+      </w:r>
+      <w:r>
+        <w:t xml:space="preserve"> </w:t>
+      </w:r>
+      <w:r>
+        <w:rPr>
+          <w:color w:val="C00000"/>
+        </w:rPr>
+        <w:t>What causes a metastable state?  I thought metastable had to be above the highest energy level, so how do they exist slightly above the ground state?  What would cause atoms to normally skip through that metastable state and go on up to the other energy levels instead?</w:t>
       </w:r>
     </w:p>
     <w:p>
@@ -3304,6 +3385,11 @@
     </w:p>
     <w:p>
       <w:pPr>
+        <w:jc w:val="both"/>
+      </w:pPr>
+    </w:p>
+    <w:p>
+      <w:pPr>
         <w:pStyle w:val="Heading1"/>
       </w:pPr>
       <w:r>
@@ -3386,7 +3472,31 @@
               <w:rPr>
                 <w:rFonts w:ascii="Times New Roman" w:hAnsi="Times New Roman" w:cs="Times New Roman"/>
               </w:rPr>
-              <w:t>neodymium, ytterbium, or erbium) or transition metal ions (titanium or chromium); most often yttrium aluminium garnet (Y3Al5O12), yttrium orthovanadate (YVO4), or sapphire (Al2O3);[1] and not often Caesium cadmium bromide (CsCdBr3)</w:t>
+              <w:t xml:space="preserve">neodymium, ytterbium, or erbium) or transition metal ions (titanium or chromium); most often yttrium </w:t>
+            </w:r>
+            <w:r>
+              <w:rPr>
+                <w:rFonts w:ascii="Times New Roman" w:hAnsi="Times New Roman" w:cs="Times New Roman"/>
+              </w:rPr>
+              <w:t>aluminum</w:t>
+            </w:r>
+            <w:r>
+              <w:rPr>
+                <w:rFonts w:ascii="Times New Roman" w:hAnsi="Times New Roman" w:cs="Times New Roman"/>
+              </w:rPr>
+              <w:t xml:space="preserve"> garnet (Y3Al5O12), yttrium orthovanadate (YVO4), or sapphire (Al2O3);[1] and not often </w:t>
+            </w:r>
+            <w:r>
+              <w:rPr>
+                <w:rFonts w:ascii="Times New Roman" w:hAnsi="Times New Roman" w:cs="Times New Roman"/>
+              </w:rPr>
+              <w:t>Cesium</w:t>
+            </w:r>
+            <w:r>
+              <w:rPr>
+                <w:rFonts w:ascii="Times New Roman" w:hAnsi="Times New Roman" w:cs="Times New Roman"/>
+              </w:rPr>
+              <w:t xml:space="preserve"> cadmium bromide (CsCdBr3)</w:t>
             </w:r>
           </w:p>
           <w:p>
@@ -3492,7 +3602,21 @@
               <w:rPr>
                 <w:rFonts w:ascii="Times New Roman" w:hAnsi="Times New Roman" w:cs="Times New Roman"/>
               </w:rPr>
-              <w:t>mixtures of helium and neon (HeNe), nitrogen, argon, carbon monoxide, carbon dioxide, or metal vapors</w:t>
+              <w:t>mixtures of helium and neon (</w:t>
+            </w:r>
+            <w:proofErr w:type="spellStart"/>
+            <w:r>
+              <w:rPr>
+                <w:rFonts w:ascii="Times New Roman" w:hAnsi="Times New Roman" w:cs="Times New Roman"/>
+              </w:rPr>
+              <w:t>HeNe</w:t>
+            </w:r>
+            <w:proofErr w:type="spellEnd"/>
+            <w:r>
+              <w:rPr>
+                <w:rFonts w:ascii="Times New Roman" w:hAnsi="Times New Roman" w:cs="Times New Roman"/>
+              </w:rPr>
+              <w:t>), nitrogen, argon, carbon monoxide, carbon dioxide, or metal vapors</w:t>
             </w:r>
           </w:p>
           <w:p>
@@ -3527,7 +3651,6 @@
                 <w:b/>
                 <w:bCs/>
               </w:rPr>
-              <w:lastRenderedPageBreak/>
               <w:t>Semiconductors</w:t>
             </w:r>
           </w:p>
@@ -3547,7 +3670,35 @@
               <w:rPr>
                 <w:rFonts w:ascii="Times New Roman" w:hAnsi="Times New Roman" w:cs="Times New Roman"/>
               </w:rPr>
-              <w:t>gallium arsenide (GaAs), indium gallium arsenide (InGaAs), or gallium nitride (GaN)</w:t>
+              <w:t>gallium arsenide (GaAs), indium gallium arsenide (</w:t>
+            </w:r>
+            <w:proofErr w:type="spellStart"/>
+            <w:r>
+              <w:rPr>
+                <w:rFonts w:ascii="Times New Roman" w:hAnsi="Times New Roman" w:cs="Times New Roman"/>
+              </w:rPr>
+              <w:t>InGaAs</w:t>
+            </w:r>
+            <w:proofErr w:type="spellEnd"/>
+            <w:r>
+              <w:rPr>
+                <w:rFonts w:ascii="Times New Roman" w:hAnsi="Times New Roman" w:cs="Times New Roman"/>
+              </w:rPr>
+              <w:t>), or gallium nitride (</w:t>
+            </w:r>
+            <w:proofErr w:type="spellStart"/>
+            <w:r>
+              <w:rPr>
+                <w:rFonts w:ascii="Times New Roman" w:hAnsi="Times New Roman" w:cs="Times New Roman"/>
+              </w:rPr>
+              <w:t>GaN</w:t>
+            </w:r>
+            <w:proofErr w:type="spellEnd"/>
+            <w:r>
+              <w:rPr>
+                <w:rFonts w:ascii="Times New Roman" w:hAnsi="Times New Roman" w:cs="Times New Roman"/>
+              </w:rPr>
+              <w:t>)</w:t>
             </w:r>
           </w:p>
           <w:p>
@@ -3582,6 +3733,7 @@
                 <w:b/>
                 <w:bCs/>
               </w:rPr>
+              <w:lastRenderedPageBreak/>
               <w:t>Liquids</w:t>
             </w:r>
           </w:p>
@@ -3616,11 +3768,6 @@
     </w:p>
     <w:p>
       <w:pPr>
-        <w:jc w:val="both"/>
-      </w:pPr>
-    </w:p>
-    <w:p>
-      <w:pPr>
         <w:pStyle w:val="Heading1"/>
       </w:pPr>
       <w:r>
@@ -3707,9 +3854,20 @@
     <w:p>
       <w:pPr>
         <w:jc w:val="both"/>
-      </w:pPr>
-      <w:r>
-        <w:t xml:space="preserve">The roundtrip motion </w:t>
+        <w:rPr>
+          <w:color w:val="C00000"/>
+        </w:rPr>
+      </w:pPr>
+      <w:r>
+        <w:t xml:space="preserve">The roundtrip </w:t>
+      </w:r>
+      <w:proofErr w:type="gramStart"/>
+      <w:r>
+        <w:t>motion</w:t>
+      </w:r>
+      <w:proofErr w:type="gramEnd"/>
+      <w:r>
+        <w:t xml:space="preserve"> </w:t>
       </w:r>
       <w:r>
         <w:t>a</w:t>
@@ -3718,7 +3876,15 @@
         <w:t xml:space="preserve"> photon </w:t>
       </w:r>
       <w:r>
-        <w:t xml:space="preserve">travels inside the cavity is directly proportional to the energy it caries in the form of an optical wavelength. Consequently, the light confined to the inner cavity and reflected over multiple iterations </w:t>
+        <w:t xml:space="preserve">travels inside the cavity is directly proportional to the energy it </w:t>
+      </w:r>
+      <w:proofErr w:type="spellStart"/>
+      <w:r>
+        <w:t>caries</w:t>
+      </w:r>
+      <w:proofErr w:type="spellEnd"/>
+      <w:r>
+        <w:t xml:space="preserve"> in the form of an optical wavelength. Consequently, the light confined to the inner cavity and reflected over multiple iterations </w:t>
       </w:r>
       <w:r>
         <w:t xml:space="preserve">through </w:t>
@@ -3749,7 +3915,7 @@
         <w:t xml:space="preserve">tanding wave </w:t>
       </w:r>
       <w:r>
-        <w:t>inside a cavity is much like a piece of string attached between either end of the cavity mirrors. When plucked, the string begins to move up and down in oscillating motion. However, the ends of the string are still fixed to the mirrors. That is, the endpoints of the string must always begin and end at the same point. This is a standing wave since only the peak amplitude of the wave appear</w:t>
+        <w:t>inside a cavity is much like a piece of string attached between either end of the cavity mirrors. When plucked, the string begins to move up and down in oscillating motion. However, the ends of the string are still fixed to the mirrors. That is, the endpoints of the string always begin and end at the same point. This is a standing wave since only the peak amplitude of the wave appear</w:t>
       </w:r>
       <w:r>
         <w:t>s</w:t>
@@ -3798,7 +3964,19 @@
         <w:t xml:space="preserve"> </w:t>
       </w:r>
       <w:r>
-        <w:t>of the system.</w:t>
+        <w:t>of the system</w:t>
+      </w:r>
+      <w:r>
+        <w:t xml:space="preserve"> and since energy of a photon is its propagation frequency, only photons of a specific energy </w:t>
+      </w:r>
+      <w:r>
+        <w:t xml:space="preserve">are permitted to </w:t>
+      </w:r>
+      <w:r>
+        <w:t>travel within the laser cavity.</w:t>
+      </w:r>
+      <w:r>
+        <w:t xml:space="preserve"> </w:t>
       </w:r>
     </w:p>
     <w:p>
@@ -3967,11 +4145,9 @@
     <w:p>
       <w:pPr>
         <w:jc w:val="both"/>
-      </w:pPr>
-    </w:p>
-    <w:p>
-      <w:pPr>
-        <w:jc w:val="both"/>
+        <w:rPr>
+          <w:color w:val="C00000"/>
+        </w:rPr>
       </w:pPr>
       <w:r>
         <w:t>N</w:t>
@@ -3983,19 +4159,13 @@
         <w:t>photons emitted by the gain medium form a standing wave inside the laser cavity. T</w:t>
       </w:r>
       <w:r>
-        <w:t xml:space="preserve">he </w:t>
-      </w:r>
-      <w:r>
-        <w:t>longest</w:t>
-      </w:r>
-      <w:r>
-        <w:t xml:space="preserve"> wavelength </w:t>
-      </w:r>
-      <w:r>
-        <w:t xml:space="preserve">(smallest frequency) </w:t>
-      </w:r>
-      <w:r>
-        <w:t xml:space="preserve">permitted </w:t>
+        <w:t>he longest wavelength (</w:t>
+      </w:r>
+      <w:r>
+        <w:t>lowest</w:t>
+      </w:r>
+      <w:r>
+        <w:t xml:space="preserve"> frequency) permitted </w:t>
       </w:r>
       <w:r>
         <w:t xml:space="preserve">is, in fact, determined </w:t>
@@ -4010,13 +4180,56 @@
         <w:t>This is indicated by</w:t>
       </w:r>
       <w:r>
-        <w:t xml:space="preserve"> the primary wavelength, or first mode of the cavity </w:t>
+        <w:t xml:space="preserve"> the primary wavelength,</w:t>
+      </w:r>
+      <w:r>
+        <w:t xml:space="preserve"> </w:t>
+      </w:r>
+      <m:oMath>
+        <m:sSub>
+          <m:sSubPr>
+            <m:ctrlPr>
+              <w:rPr>
+                <w:rFonts w:ascii="Cambria Math" w:hAnsi="Cambria Math"/>
+                <w:i/>
+              </w:rPr>
+            </m:ctrlPr>
+          </m:sSubPr>
+          <m:e>
+            <m:r>
+              <w:rPr>
+                <w:rFonts w:ascii="Cambria Math" w:hAnsi="Cambria Math"/>
+              </w:rPr>
+              <m:t>λ</m:t>
+            </m:r>
+          </m:e>
+          <m:sub>
+            <m:r>
+              <w:rPr>
+                <w:rFonts w:ascii="Cambria Math" w:hAnsi="Cambria Math"/>
+              </w:rPr>
+              <m:t>1</m:t>
+            </m:r>
+          </m:sub>
+        </m:sSub>
+      </m:oMath>
+      <w:r>
+        <w:rPr>
+          <w:rFonts w:eastAsiaTheme="minorEastAsia"/>
+        </w:rPr>
+        <w:t>,</w:t>
+      </w:r>
+      <w:r>
+        <w:t xml:space="preserve"> or first mode of the cavity </w:t>
       </w:r>
       <w:r>
         <w:t>being</w:t>
       </w:r>
       <w:r>
         <w:t xml:space="preserve"> expressed as:</w:t>
+      </w:r>
+      <w:r>
+        <w:t xml:space="preserve"> </w:t>
       </w:r>
     </w:p>
     <w:p>
@@ -4203,12 +4416,16 @@
     <w:p>
       <w:pPr>
         <w:jc w:val="both"/>
+        <w:rPr>
+          <w:rFonts w:eastAsiaTheme="minorEastAsia"/>
+        </w:rPr>
       </w:pPr>
       <w:r>
         <w:rPr>
           <w:b/>
           <w:bCs/>
         </w:rPr>
+        <w:lastRenderedPageBreak/>
         <w:t>Note</w:t>
       </w:r>
       <w:r>
@@ -4251,6 +4468,19 @@
       <w:pPr>
         <w:jc w:val="both"/>
       </w:pPr>
+    </w:p>
+    <w:p>
+      <w:pPr>
+        <w:jc w:val="both"/>
+      </w:pPr>
+    </w:p>
+    <w:p>
+      <w:pPr>
+        <w:jc w:val="both"/>
+        <w:rPr>
+          <w:color w:val="C00000"/>
+        </w:rPr>
+      </w:pPr>
       <w:r>
         <w:t xml:space="preserve">To </w:t>
       </w:r>
@@ -4282,7 +4512,40 @@
         <w:t>through several focusing lenses, and finally through a collimating lens.</w:t>
       </w:r>
       <w:r>
-        <w:t xml:space="preserve"> The collimator is what ensures the characteristic appearance of laser output. This lens not only narrows the beam width but arranges the photons into parallel lines.</w:t>
+        <w:t xml:space="preserve"> The collimator is what ensures the characteristic appearance of laser output</w:t>
+      </w:r>
+      <w:r>
+        <w:t xml:space="preserve"> by</w:t>
+      </w:r>
+      <w:r>
+        <w:t xml:space="preserve"> not only narrow</w:t>
+      </w:r>
+      <w:r>
+        <w:t>ing</w:t>
+      </w:r>
+      <w:r>
+        <w:t xml:space="preserve"> the beam width but </w:t>
+      </w:r>
+      <w:r>
+        <w:t>aligning</w:t>
+      </w:r>
+      <w:r>
+        <w:t xml:space="preserve"> the photons </w:t>
+      </w:r>
+      <w:r>
+        <w:t>along</w:t>
+      </w:r>
+      <w:r>
+        <w:t xml:space="preserve"> parallel lines.</w:t>
+      </w:r>
+      <w:r>
+        <w:t xml:space="preserve"> </w:t>
+      </w:r>
+      <w:r>
+        <w:rPr>
+          <w:color w:val="C00000"/>
+        </w:rPr>
+        <w:t>How do collimator’s work?  Do they polarize? Employ electromagnetic properties? Or is it that they are designed to only allowed the photons oriented a certain direction to escape?</w:t>
       </w:r>
     </w:p>
     <w:p>
@@ -4499,7 +4762,19 @@
               <w:rPr>
                 <w:rFonts w:ascii="Times New Roman" w:hAnsi="Times New Roman" w:cs="Times New Roman"/>
               </w:rPr>
-              <w:t xml:space="preserve">laser light is narrowed and the direction of photons arranged parallel </w:t>
+              <w:t xml:space="preserve">laser light is </w:t>
+            </w:r>
+            <w:r>
+              <w:rPr>
+                <w:rFonts w:ascii="Times New Roman" w:hAnsi="Times New Roman" w:cs="Times New Roman"/>
+              </w:rPr>
+              <w:t>narrowed,</w:t>
+            </w:r>
+            <w:r>
+              <w:rPr>
+                <w:rFonts w:ascii="Times New Roman" w:hAnsi="Times New Roman" w:cs="Times New Roman"/>
+              </w:rPr>
+              <w:t xml:space="preserve"> and the direction of photons arranged parallel </w:t>
             </w:r>
             <w:r>
               <w:rPr>
@@ -4530,8 +4805,13 @@
         <w:t xml:space="preserve">The </w:t>
       </w:r>
       <w:r>
-        <w:t>Fabry–Pérot</w:t>
-      </w:r>
+        <w:t>Fabry–</w:t>
+      </w:r>
+      <w:proofErr w:type="spellStart"/>
+      <w:r>
+        <w:t>Pérot</w:t>
+      </w:r>
+      <w:proofErr w:type="spellEnd"/>
       <w:r>
         <w:t xml:space="preserve"> is the most basic example of a cavity resonator constructed of two flat (plane-parallel) mirrors. This cavity is also the most unreliable in practice since the mirrors need to be precisely aligned. Otherwise, light easily escapes the cavity. Consequently, plane-parallel constructions are typically relegated to only very short laser cavities where mirror alignment is much easier to perform. However, in these situations, a special reflective film is typically coated on either end of the crystal gain medium rather than using physical mirrors.</w:t>
       </w:r>
@@ -4562,7 +4842,7 @@
         <w:tblLook w:val="04A0" w:firstRow="1" w:lastRow="0" w:firstColumn="1" w:lastColumn="0" w:noHBand="0" w:noVBand="1"/>
       </w:tblPr>
       <w:tblGrid>
-        <w:gridCol w:w="3890"/>
+        <w:gridCol w:w="4430"/>
       </w:tblGrid>
       <w:tr>
         <w:trPr>
@@ -4570,7 +4850,7 @@
         </w:trPr>
         <w:tc>
           <w:tcPr>
-            <w:tcW w:w="3890" w:type="dxa"/>
+            <w:tcW w:w="4430" w:type="dxa"/>
             <w:vAlign w:val="center"/>
           </w:tcPr>
           <w:p>
@@ -4582,9 +4862,9 @@
                 <w:noProof/>
               </w:rPr>
               <w:drawing>
-                <wp:inline distT="0" distB="0" distL="0" distR="0" wp14:anchorId="45B1890C" wp14:editId="46E35E50">
-                  <wp:extent cx="2470150" cy="917575"/>
-                  <wp:effectExtent l="0" t="0" r="6350" b="0"/>
+                <wp:inline distT="0" distB="0" distL="0" distR="0" wp14:anchorId="45B1890C" wp14:editId="7F084664">
+                  <wp:extent cx="2743200" cy="1019004"/>
+                  <wp:effectExtent l="0" t="0" r="0" b="0"/>
                   <wp:docPr id="19" name="Picture 19"/>
                   <wp:cNvGraphicFramePr>
                     <a:graphicFrameLocks xmlns:a="http://schemas.openxmlformats.org/drawingml/2006/main" noChangeAspect="1"/>
@@ -4605,7 +4885,7 @@
                         <pic:spPr>
                           <a:xfrm>
                             <a:off x="0" y="0"/>
-                            <a:ext cx="2470150" cy="917575"/>
+                            <a:ext cx="2743200" cy="1019004"/>
                           </a:xfrm>
                           <a:prstGeom prst="rect">
                             <a:avLst/>
@@ -4626,7 +4906,7 @@
         </w:trPr>
         <w:tc>
           <w:tcPr>
-            <w:tcW w:w="3890" w:type="dxa"/>
+            <w:tcW w:w="4430" w:type="dxa"/>
           </w:tcPr>
           <w:p>
             <w:pPr>
@@ -4647,11 +4927,6 @@
     </w:tbl>
     <w:p>
       <w:pPr>
-        <w:jc w:val="both"/>
-      </w:pPr>
-    </w:p>
-    <w:p>
-      <w:pPr>
         <w:pStyle w:val="Quote"/>
         <w:jc w:val="both"/>
       </w:pPr>
@@ -4659,8 +4934,13 @@
         <w:t xml:space="preserve">The precision of the </w:t>
       </w:r>
       <w:r>
-        <w:t>Fabry–Pérot</w:t>
-      </w:r>
+        <w:t>Fabry–</w:t>
+      </w:r>
+      <w:proofErr w:type="spellStart"/>
+      <w:r>
+        <w:t>Pérot</w:t>
+      </w:r>
+      <w:proofErr w:type="spellEnd"/>
       <w:r>
         <w:t xml:space="preserve"> cavity makes it suitable for applications where alignment is critical. For example, the LIGO (</w:t>
       </w:r>
@@ -4705,23 +4985,45 @@
           <w:b/>
           <w:bCs/>
         </w:rPr>
+        <w:lastRenderedPageBreak/>
         <w:t>O</w:t>
       </w:r>
       <w:r>
-        <w:t>bservatory) used to confirm the existence of gravitational waves back in 2015 employed the Fabry-Perot cavity in conjunction with the Michelson interferometer.</w:t>
-      </w:r>
-    </w:p>
-    <w:p>
-      <w:pPr>
-        <w:jc w:val="both"/>
-      </w:pPr>
-    </w:p>
-    <w:p>
-      <w:pPr>
-        <w:jc w:val="both"/>
-      </w:pPr>
-      <w:r>
-        <w:t xml:space="preserve">Confocal cavities are more common </w:t>
+        <w:t>bservatory) used to confirm the existence of gravitational waves back in 2015 employed the Fabry-Perot cavity in conjunction with the Michelson interferometer</w:t>
+      </w:r>
+      <w:r>
+        <w:t xml:space="preserve"> to extend the effective arm length to 4km </w:t>
+      </w:r>
+      <w:r>
+        <w:t xml:space="preserve">due </w:t>
+      </w:r>
+      <w:r>
+        <w:t>to</w:t>
+      </w:r>
+      <w:r>
+        <w:t xml:space="preserve"> cavity</w:t>
+      </w:r>
+      <w:r>
+        <w:t xml:space="preserve"> reflection</w:t>
+      </w:r>
+      <w:r>
+        <w:t>.</w:t>
+      </w:r>
+    </w:p>
+    <w:p>
+      <w:pPr>
+        <w:jc w:val="both"/>
+      </w:pPr>
+    </w:p>
+    <w:p>
+      <w:pPr>
+        <w:jc w:val="both"/>
+      </w:pPr>
+      <w:r>
+        <w:t>On the other hand, c</w:t>
+      </w:r>
+      <w:r>
+        <w:t xml:space="preserve">onfocal cavities are more common </w:t>
       </w:r>
       <w:r>
         <w:t>because</w:t>
@@ -4739,13 +5041,21 @@
         <w:t>Hence</w:t>
       </w:r>
       <w:r>
-        <w:t xml:space="preserve">, the beam waist is often narrowest at the center for a symmetric confocal cavity and normally where the gain medium is </w:t>
+        <w:t xml:space="preserve">, the beam waist is often narrowest at the center and normally where the gain medium is </w:t>
       </w:r>
       <w:r>
         <w:t>placed</w:t>
       </w:r>
       <w:r>
-        <w:t>. These cavities are typically used in applications where more uniformly distributed beam irradiance is focused at the beam center since narrower beams produce less angular deviation.</w:t>
+        <w:t xml:space="preserve">. These cavities are typically used in applications where more uniformly distributed beam irradiance is focused </w:t>
+      </w:r>
+      <w:proofErr w:type="gramStart"/>
+      <w:r>
+        <w:t>at</w:t>
+      </w:r>
+      <w:proofErr w:type="gramEnd"/>
+      <w:r>
+        <w:t xml:space="preserve"> the beam center since narrower beams produce less angular deviation.</w:t>
       </w:r>
     </w:p>
     <w:p>
@@ -4774,7 +5084,7 @@
         <w:tblLook w:val="04A0" w:firstRow="1" w:lastRow="0" w:firstColumn="1" w:lastColumn="0" w:noHBand="0" w:noVBand="1"/>
       </w:tblPr>
       <w:tblGrid>
-        <w:gridCol w:w="3890"/>
+        <w:gridCol w:w="4430"/>
       </w:tblGrid>
       <w:tr>
         <w:trPr>
@@ -4782,7 +5092,7 @@
         </w:trPr>
         <w:tc>
           <w:tcPr>
-            <w:tcW w:w="3890" w:type="dxa"/>
+            <w:tcW w:w="4430" w:type="dxa"/>
             <w:vAlign w:val="center"/>
           </w:tcPr>
           <w:p>
@@ -4794,9 +5104,9 @@
                 <w:noProof/>
               </w:rPr>
               <w:drawing>
-                <wp:inline distT="0" distB="0" distL="0" distR="0" wp14:anchorId="1BA5F9D5" wp14:editId="496E20E4">
-                  <wp:extent cx="2470150" cy="765175"/>
-                  <wp:effectExtent l="0" t="0" r="6350" b="0"/>
+                <wp:inline distT="0" distB="0" distL="0" distR="0" wp14:anchorId="1BA5F9D5" wp14:editId="4E7590DC">
+                  <wp:extent cx="2743200" cy="849757"/>
+                  <wp:effectExtent l="0" t="0" r="0" b="7620"/>
                   <wp:docPr id="20" name="Picture 20"/>
                   <wp:cNvGraphicFramePr>
                     <a:graphicFrameLocks xmlns:a="http://schemas.openxmlformats.org/drawingml/2006/main" noChangeAspect="1"/>
@@ -4817,7 +5127,7 @@
                         <pic:spPr>
                           <a:xfrm>
                             <a:off x="0" y="0"/>
-                            <a:ext cx="2470150" cy="765175"/>
+                            <a:ext cx="2743200" cy="849757"/>
                           </a:xfrm>
                           <a:prstGeom prst="rect">
                             <a:avLst/>
@@ -4838,7 +5148,7 @@
         </w:trPr>
         <w:tc>
           <w:tcPr>
-            <w:tcW w:w="3890" w:type="dxa"/>
+            <w:tcW w:w="4430" w:type="dxa"/>
             <w:vAlign w:val="center"/>
           </w:tcPr>
           <w:p>
@@ -4853,9 +5163,9 @@
                 <w:noProof/>
               </w:rPr>
               <w:drawing>
-                <wp:inline distT="0" distB="0" distL="0" distR="0" wp14:anchorId="20F0B3BB" wp14:editId="4D2BCBCC">
-                  <wp:extent cx="2470150" cy="1025525"/>
-                  <wp:effectExtent l="0" t="0" r="6350" b="3175"/>
+                <wp:inline distT="0" distB="0" distL="0" distR="0" wp14:anchorId="20F0B3BB" wp14:editId="203ECE2A">
+                  <wp:extent cx="2743200" cy="1138886"/>
+                  <wp:effectExtent l="0" t="0" r="0" b="4445"/>
                   <wp:docPr id="22" name="Picture 22"/>
                   <wp:cNvGraphicFramePr>
                     <a:graphicFrameLocks xmlns:a="http://schemas.openxmlformats.org/drawingml/2006/main" noChangeAspect="1"/>
@@ -4876,7 +5186,7 @@
                         <pic:spPr>
                           <a:xfrm>
                             <a:off x="0" y="0"/>
-                            <a:ext cx="2470150" cy="1025525"/>
+                            <a:ext cx="2743200" cy="1138886"/>
                           </a:xfrm>
                           <a:prstGeom prst="rect">
                             <a:avLst/>
@@ -4897,7 +5207,7 @@
         </w:trPr>
         <w:tc>
           <w:tcPr>
-            <w:tcW w:w="3890" w:type="dxa"/>
+            <w:tcW w:w="4430" w:type="dxa"/>
           </w:tcPr>
           <w:p>
             <w:pPr>
@@ -5020,28 +5330,23 @@
         </w:rPr>
       </w:pPr>
       <w:r>
-        <w:t>Within a cavity, photons oscillate at a frequency directly proportional to the energy they carr</w:t>
-      </w:r>
-      <w:r>
-        <w:t>y</w:t>
-      </w:r>
-      <w:r>
-        <w:t xml:space="preserve">. </w:t>
-      </w:r>
-    </w:p>
-    <w:p>
-      <w:pPr>
-        <w:rPr>
-          <w:rFonts w:eastAsiaTheme="minorEastAsia"/>
-        </w:rPr>
-      </w:pPr>
-    </w:p>
-    <w:p>
-      <w:pPr>
-        <w:rPr>
-          <w:rFonts w:eastAsiaTheme="minorEastAsia"/>
-        </w:rPr>
-      </w:pPr>
+        <w:rPr>
+          <w:rFonts w:eastAsiaTheme="minorEastAsia"/>
+        </w:rPr>
+        <w:t>Modes besides just the fundamental</w:t>
+      </w:r>
+      <w:r>
+        <w:rPr>
+          <w:rFonts w:eastAsiaTheme="minorEastAsia"/>
+        </w:rPr>
+        <w:t xml:space="preserve"> wavelength,</w:t>
+      </w:r>
+      <w:r>
+        <w:rPr>
+          <w:rFonts w:eastAsiaTheme="minorEastAsia"/>
+        </w:rPr>
+        <w:t xml:space="preserve"> </w:t>
+      </w:r>
       <m:oMath>
         <m:sSub>
           <m:sSubPr>
@@ -5074,19 +5379,7 @@
         <w:rPr>
           <w:rFonts w:eastAsiaTheme="minorEastAsia"/>
         </w:rPr>
-        <w:t xml:space="preserve"> is the fundamental wavelength, or mode, </w:t>
-      </w:r>
-      <w:r>
-        <w:rPr>
-          <w:rFonts w:eastAsiaTheme="minorEastAsia"/>
-        </w:rPr>
-        <w:t>of the cavity.</w:t>
-      </w:r>
-      <w:r>
-        <w:rPr>
-          <w:rFonts w:eastAsiaTheme="minorEastAsia"/>
-        </w:rPr>
-        <w:t xml:space="preserve"> However</w:t>
+        <w:t>,</w:t>
       </w:r>
       <w:r>
         <w:rPr>
@@ -5098,17 +5391,525 @@
         <w:rPr>
           <w:rFonts w:eastAsiaTheme="minorEastAsia"/>
         </w:rPr>
-        <w:t>more modes can exist within the cavity.</w:t>
-      </w:r>
-    </w:p>
-    <w:p>
-      <w:pPr>
-        <w:rPr>
-          <w:rFonts w:eastAsiaTheme="minorEastAsia"/>
-        </w:rPr>
-      </w:pPr>
-    </w:p>
-    <w:p>
+        <w:t xml:space="preserve">can exist within </w:t>
+      </w:r>
+      <w:r>
+        <w:rPr>
+          <w:rFonts w:eastAsiaTheme="minorEastAsia"/>
+        </w:rPr>
+        <w:t>a</w:t>
+      </w:r>
+      <w:r>
+        <w:rPr>
+          <w:rFonts w:eastAsiaTheme="minorEastAsia"/>
+        </w:rPr>
+        <w:t xml:space="preserve"> cavity.</w:t>
+      </w:r>
+      <w:r>
+        <w:rPr>
+          <w:rFonts w:eastAsiaTheme="minorEastAsia"/>
+        </w:rPr>
+        <w:t xml:space="preserve"> Revisiting the vibrating string example from earlier, plucking the string generates the fundamental mode of the system. However, by manually shaking the string up and down, other standing waves </w:t>
+      </w:r>
+      <w:r>
+        <w:rPr>
+          <w:rFonts w:eastAsiaTheme="minorEastAsia"/>
+        </w:rPr>
+        <w:t>can be produced inside the cavity. The only rule being that the oscillation must start and end at the same point – otherwise discontinuities in the oscillation cycle occur. Consequently, wi</w:t>
+      </w:r>
+      <w:r>
+        <w:rPr>
+          <w:rFonts w:eastAsiaTheme="minorEastAsia"/>
+        </w:rPr>
+        <w:t>t</w:t>
+      </w:r>
+      <w:r>
+        <w:rPr>
+          <w:rFonts w:eastAsiaTheme="minorEastAsia"/>
+        </w:rPr>
+        <w:t xml:space="preserve">h such a flexible rule, the number of standing waves </w:t>
+      </w:r>
+      <w:r>
+        <w:rPr>
+          <w:rFonts w:eastAsiaTheme="minorEastAsia"/>
+        </w:rPr>
+        <w:t xml:space="preserve">permitted </w:t>
+      </w:r>
+      <w:r>
+        <w:rPr>
+          <w:rFonts w:eastAsiaTheme="minorEastAsia"/>
+        </w:rPr>
+        <w:t xml:space="preserve">inside a </w:t>
+      </w:r>
+      <w:r>
+        <w:rPr>
+          <w:rFonts w:eastAsiaTheme="minorEastAsia"/>
+        </w:rPr>
+        <w:t xml:space="preserve">cavity </w:t>
+      </w:r>
+      <w:r>
+        <w:rPr>
+          <w:rFonts w:eastAsiaTheme="minorEastAsia"/>
+        </w:rPr>
+        <w:t>is</w:t>
+      </w:r>
+      <w:r>
+        <w:rPr>
+          <w:rFonts w:eastAsiaTheme="minorEastAsia"/>
+        </w:rPr>
+        <w:t xml:space="preserve"> infinite. </w:t>
+      </w:r>
+      <w:proofErr w:type="gramStart"/>
+      <w:r>
+        <w:rPr>
+          <w:rFonts w:eastAsiaTheme="minorEastAsia"/>
+        </w:rPr>
+        <w:t xml:space="preserve">In reality, </w:t>
+      </w:r>
+      <w:r>
+        <w:rPr>
+          <w:rFonts w:eastAsiaTheme="minorEastAsia"/>
+        </w:rPr>
+        <w:t>though</w:t>
+      </w:r>
+      <w:proofErr w:type="gramEnd"/>
+      <w:r>
+        <w:rPr>
+          <w:rFonts w:eastAsiaTheme="minorEastAsia"/>
+        </w:rPr>
+        <w:t xml:space="preserve">, </w:t>
+      </w:r>
+      <w:r>
+        <w:rPr>
+          <w:rFonts w:eastAsiaTheme="minorEastAsia"/>
+        </w:rPr>
+        <w:t xml:space="preserve">the number of modes within a cavity </w:t>
+      </w:r>
+      <w:r>
+        <w:rPr>
+          <w:rFonts w:eastAsiaTheme="minorEastAsia"/>
+        </w:rPr>
+        <w:t xml:space="preserve">permitted </w:t>
+      </w:r>
+      <w:r>
+        <w:rPr>
+          <w:rFonts w:eastAsiaTheme="minorEastAsia"/>
+        </w:rPr>
+        <w:t>is dependent on not only the length of the cavity but the laser gain medium emitting the photons</w:t>
+      </w:r>
+      <w:r>
+        <w:rPr>
+          <w:rFonts w:eastAsiaTheme="minorEastAsia"/>
+        </w:rPr>
+        <w:t xml:space="preserve"> as well</w:t>
+      </w:r>
+      <w:r>
+        <w:rPr>
+          <w:rFonts w:eastAsiaTheme="minorEastAsia"/>
+        </w:rPr>
+        <w:t>.</w:t>
+      </w:r>
+    </w:p>
+    <w:p>
+      <w:pPr>
+        <w:jc w:val="both"/>
+        <w:rPr>
+          <w:rFonts w:eastAsiaTheme="minorEastAsia"/>
+        </w:rPr>
+      </w:pPr>
+    </w:p>
+    <w:p>
+      <w:pPr>
+        <w:jc w:val="both"/>
+        <w:rPr>
+          <w:color w:val="C00000"/>
+        </w:rPr>
+      </w:pPr>
+      <w:r>
+        <w:t>The standing wave equation for the fundamental mode of a laser cavity with a</w:t>
+      </w:r>
+      <w:r>
+        <w:t xml:space="preserve">n undetermined </w:t>
+      </w:r>
+      <w:r>
+        <w:t xml:space="preserve">phase </w:t>
+      </w:r>
+      <m:oMath>
+        <m:r>
+          <w:rPr>
+            <w:rFonts w:ascii="Cambria Math" w:hAnsi="Cambria Math"/>
+          </w:rPr>
+          <m:t>φ</m:t>
+        </m:r>
+      </m:oMath>
+      <w:r>
+        <w:rPr>
+          <w:rFonts w:eastAsiaTheme="minorEastAsia"/>
+        </w:rPr>
+        <w:t xml:space="preserve"> is represented as:</w:t>
+      </w:r>
+    </w:p>
+    <w:p>
+      <w:pPr>
+        <w:jc w:val="both"/>
+      </w:pPr>
+    </w:p>
+    <w:p>
+      <w:pPr>
+        <w:jc w:val="both"/>
+        <w:rPr>
+          <w:rFonts w:eastAsiaTheme="minorEastAsia"/>
+        </w:rPr>
+      </w:pPr>
+      <m:oMathPara>
+        <m:oMath>
+          <m:r>
+            <w:rPr>
+              <w:rFonts w:ascii="Cambria Math" w:hAnsi="Cambria Math"/>
+            </w:rPr>
+            <m:t>y</m:t>
+          </m:r>
+          <m:d>
+            <m:dPr>
+              <m:ctrlPr>
+                <w:rPr>
+                  <w:rFonts w:ascii="Cambria Math" w:hAnsi="Cambria Math"/>
+                  <w:i/>
+                </w:rPr>
+              </m:ctrlPr>
+            </m:dPr>
+            <m:e>
+              <m:r>
+                <w:rPr>
+                  <w:rFonts w:ascii="Cambria Math" w:hAnsi="Cambria Math"/>
+                </w:rPr>
+                <m:t>t</m:t>
+              </m:r>
+            </m:e>
+          </m:d>
+          <m:r>
+            <w:rPr>
+              <w:rFonts w:ascii="Cambria Math" w:hAnsi="Cambria Math"/>
+            </w:rPr>
+            <m:t>=</m:t>
+          </m:r>
+          <m:func>
+            <m:funcPr>
+              <m:ctrlPr>
+                <w:rPr>
+                  <w:rFonts w:ascii="Cambria Math" w:hAnsi="Cambria Math"/>
+                  <w:i/>
+                </w:rPr>
+              </m:ctrlPr>
+            </m:funcPr>
+            <m:fName>
+              <m:r>
+                <m:rPr>
+                  <m:sty m:val="p"/>
+                </m:rPr>
+                <w:rPr>
+                  <w:rFonts w:ascii="Cambria Math" w:hAnsi="Cambria Math"/>
+                </w:rPr>
+                <m:t>sin</m:t>
+              </m:r>
+            </m:fName>
+            <m:e>
+              <m:d>
+                <m:dPr>
+                  <m:ctrlPr>
+                    <w:rPr>
+                      <w:rFonts w:ascii="Cambria Math" w:hAnsi="Cambria Math"/>
+                      <w:i/>
+                    </w:rPr>
+                  </m:ctrlPr>
+                </m:dPr>
+                <m:e>
+                  <m:r>
+                    <w:rPr>
+                      <w:rFonts w:ascii="Cambria Math" w:hAnsi="Cambria Math"/>
+                    </w:rPr>
+                    <m:t>2π</m:t>
+                  </m:r>
+                  <m:sSub>
+                    <m:sSubPr>
+                      <m:ctrlPr>
+                        <w:rPr>
+                          <w:rFonts w:ascii="Cambria Math" w:hAnsi="Cambria Math"/>
+                          <w:i/>
+                        </w:rPr>
+                      </m:ctrlPr>
+                    </m:sSubPr>
+                    <m:e>
+                      <m:r>
+                        <w:rPr>
+                          <w:rFonts w:ascii="Cambria Math" w:hAnsi="Cambria Math"/>
+                        </w:rPr>
+                        <m:t>f</m:t>
+                      </m:r>
+                    </m:e>
+                    <m:sub>
+                      <m:r>
+                        <w:rPr>
+                          <w:rFonts w:ascii="Cambria Math" w:hAnsi="Cambria Math"/>
+                        </w:rPr>
+                        <m:t>1</m:t>
+                      </m:r>
+                    </m:sub>
+                  </m:sSub>
+                  <m:r>
+                    <w:rPr>
+                      <w:rFonts w:ascii="Cambria Math" w:hAnsi="Cambria Math"/>
+                    </w:rPr>
+                    <m:t>t±φ</m:t>
+                  </m:r>
+                </m:e>
+              </m:d>
+              <m:r>
+                <w:rPr>
+                  <w:rFonts w:ascii="Cambria Math" w:hAnsi="Cambria Math"/>
+                </w:rPr>
+                <m:t>=</m:t>
+              </m:r>
+              <m:borderBox>
+                <m:borderBoxPr>
+                  <m:ctrlPr>
+                    <w:rPr>
+                      <w:rFonts w:ascii="Cambria Math" w:hAnsi="Cambria Math"/>
+                      <w:i/>
+                    </w:rPr>
+                  </m:ctrlPr>
+                </m:borderBoxPr>
+                <m:e>
+                  <m:func>
+                    <m:funcPr>
+                      <m:ctrlPr>
+                        <w:rPr>
+                          <w:rFonts w:ascii="Cambria Math" w:hAnsi="Cambria Math"/>
+                          <w:i/>
+                        </w:rPr>
+                      </m:ctrlPr>
+                    </m:funcPr>
+                    <m:fName>
+                      <m:r>
+                        <m:rPr>
+                          <m:sty m:val="p"/>
+                        </m:rPr>
+                        <w:rPr>
+                          <w:rFonts w:ascii="Cambria Math" w:hAnsi="Cambria Math"/>
+                        </w:rPr>
+                        <m:t>sin</m:t>
+                      </m:r>
+                    </m:fName>
+                    <m:e>
+                      <m:d>
+                        <m:dPr>
+                          <m:ctrlPr>
+                            <w:rPr>
+                              <w:rFonts w:ascii="Cambria Math" w:hAnsi="Cambria Math"/>
+                              <w:i/>
+                            </w:rPr>
+                          </m:ctrlPr>
+                        </m:dPr>
+                        <m:e>
+                          <m:r>
+                            <w:rPr>
+                              <w:rFonts w:ascii="Cambria Math" w:hAnsi="Cambria Math"/>
+                            </w:rPr>
+                            <m:t>2π</m:t>
+                          </m:r>
+                          <m:f>
+                            <m:fPr>
+                              <m:ctrlPr>
+                                <w:rPr>
+                                  <w:rFonts w:ascii="Cambria Math" w:hAnsi="Cambria Math"/>
+                                  <w:i/>
+                                </w:rPr>
+                              </m:ctrlPr>
+                            </m:fPr>
+                            <m:num>
+                              <m:r>
+                                <w:rPr>
+                                  <w:rFonts w:ascii="Cambria Math" w:hAnsi="Cambria Math"/>
+                                </w:rPr>
+                                <m:t>c</m:t>
+                              </m:r>
+                            </m:num>
+                            <m:den>
+                              <m:sSub>
+                                <m:sSubPr>
+                                  <m:ctrlPr>
+                                    <w:rPr>
+                                      <w:rFonts w:ascii="Cambria Math" w:hAnsi="Cambria Math"/>
+                                      <w:i/>
+                                    </w:rPr>
+                                  </m:ctrlPr>
+                                </m:sSubPr>
+                                <m:e>
+                                  <m:r>
+                                    <w:rPr>
+                                      <w:rFonts w:ascii="Cambria Math" w:hAnsi="Cambria Math"/>
+                                    </w:rPr>
+                                    <m:t>λ</m:t>
+                                  </m:r>
+                                </m:e>
+                                <m:sub>
+                                  <m:r>
+                                    <w:rPr>
+                                      <w:rFonts w:ascii="Cambria Math" w:hAnsi="Cambria Math"/>
+                                    </w:rPr>
+                                    <m:t>1</m:t>
+                                  </m:r>
+                                </m:sub>
+                              </m:sSub>
+                            </m:den>
+                          </m:f>
+                          <m:r>
+                            <w:rPr>
+                              <w:rFonts w:ascii="Cambria Math" w:hAnsi="Cambria Math"/>
+                            </w:rPr>
+                            <m:t>t ± φ</m:t>
+                          </m:r>
+                        </m:e>
+                      </m:d>
+                    </m:e>
+                  </m:func>
+                </m:e>
+              </m:borderBox>
+              <m:r>
+                <w:rPr>
+                  <w:rFonts w:ascii="Cambria Math" w:hAnsi="Cambria Math"/>
+                </w:rPr>
+                <m:t xml:space="preserve"> </m:t>
+              </m:r>
+            </m:e>
+          </m:func>
+        </m:oMath>
+      </m:oMathPara>
+    </w:p>
+    <w:p>
+      <w:pPr>
+        <w:jc w:val="both"/>
+        <w:rPr>
+          <w:rFonts w:eastAsiaTheme="minorEastAsia"/>
+        </w:rPr>
+      </w:pPr>
+    </w:p>
+    <w:p>
+      <w:pPr>
+        <w:jc w:val="both"/>
+        <w:rPr>
+          <w:rFonts w:eastAsiaTheme="minorEastAsia"/>
+        </w:rPr>
+      </w:pPr>
+      <w:r>
+        <w:rPr>
+          <w:rFonts w:eastAsiaTheme="minorEastAsia"/>
+        </w:rPr>
+        <w:t xml:space="preserve">The frequency, </w:t>
+      </w:r>
+      <m:oMath>
+        <m:r>
+          <w:rPr>
+            <w:rFonts w:ascii="Cambria Math" w:eastAsiaTheme="minorEastAsia" w:hAnsi="Cambria Math"/>
+          </w:rPr>
+          <m:t>f</m:t>
+        </m:r>
+      </m:oMath>
+      <w:r>
+        <w:rPr>
+          <w:rFonts w:eastAsiaTheme="minorEastAsia"/>
+        </w:rPr>
+        <w:t xml:space="preserve">, is the rate at which a photon propagates through </w:t>
+      </w:r>
+      <w:r>
+        <w:rPr>
+          <w:rFonts w:eastAsiaTheme="minorEastAsia"/>
+        </w:rPr>
+        <w:t>a medium</w:t>
+      </w:r>
+      <w:r>
+        <w:rPr>
+          <w:rFonts w:eastAsiaTheme="minorEastAsia"/>
+        </w:rPr>
+        <w:t xml:space="preserve"> and should not be confused with the velocity at which the photon travels through </w:t>
+      </w:r>
+      <w:r>
+        <w:rPr>
+          <w:rFonts w:eastAsiaTheme="minorEastAsia"/>
+        </w:rPr>
+        <w:t>a</w:t>
+      </w:r>
+      <w:r>
+        <w:rPr>
+          <w:rFonts w:eastAsiaTheme="minorEastAsia"/>
+        </w:rPr>
+        <w:t xml:space="preserve"> medium. If the fundamental mode of the laser cavity is directly proportional to the length of the cavity, then the rate at which the photon propagates </w:t>
+      </w:r>
+      <w:r>
+        <w:rPr>
+          <w:rFonts w:eastAsiaTheme="minorEastAsia"/>
+        </w:rPr>
+        <w:lastRenderedPageBreak/>
+        <w:t xml:space="preserve">through </w:t>
+      </w:r>
+      <w:r>
+        <w:rPr>
+          <w:rFonts w:eastAsiaTheme="minorEastAsia"/>
+        </w:rPr>
+        <w:t xml:space="preserve">that cavity </w:t>
+      </w:r>
+      <w:r>
+        <w:rPr>
+          <w:rFonts w:eastAsiaTheme="minorEastAsia"/>
+        </w:rPr>
+        <w:t xml:space="preserve">must thereby be proportional </w:t>
+      </w:r>
+      <w:r>
+        <w:rPr>
+          <w:rFonts w:eastAsiaTheme="minorEastAsia"/>
+        </w:rPr>
+        <w:t>to the length as well</w:t>
+      </w:r>
+      <w:r>
+        <w:rPr>
+          <w:rFonts w:eastAsiaTheme="minorEastAsia"/>
+        </w:rPr>
+        <w:t xml:space="preserve">. Consequently, the frequency at which a </w:t>
+      </w:r>
+      <w:r>
+        <w:rPr>
+          <w:rFonts w:eastAsiaTheme="minorEastAsia"/>
+        </w:rPr>
+        <w:t xml:space="preserve">standing wave within the laser cavity </w:t>
+      </w:r>
+      <w:r>
+        <w:rPr>
+          <w:rFonts w:eastAsiaTheme="minorEastAsia"/>
+        </w:rPr>
+        <w:t>is</w:t>
+      </w:r>
+      <w:r>
+        <w:rPr>
+          <w:rFonts w:eastAsiaTheme="minorEastAsia"/>
+        </w:rPr>
+        <w:t xml:space="preserve"> expressed as:</w:t>
+      </w:r>
+    </w:p>
+    <w:p>
+      <w:pPr>
+        <w:jc w:val="both"/>
+        <w:rPr>
+          <w:rFonts w:eastAsiaTheme="minorEastAsia"/>
+        </w:rPr>
+      </w:pPr>
+    </w:p>
+    <w:p>
+      <w:pPr>
+        <w:jc w:val="both"/>
+        <w:rPr>
+          <w:rFonts w:eastAsiaTheme="minorEastAsia"/>
+        </w:rPr>
+      </w:pPr>
       <m:oMathPara>
         <m:oMath>
           <m:sSub>
@@ -5125,7 +5926,7 @@
                 <w:rPr>
                   <w:rFonts w:ascii="Cambria Math" w:hAnsi="Cambria Math"/>
                 </w:rPr>
-                <m:t>λ</m:t>
+                <m:t>f</m:t>
               </m:r>
             </m:e>
             <m:sub>
@@ -5133,7 +5934,7 @@
                 <w:rPr>
                   <w:rFonts w:ascii="Cambria Math" w:hAnsi="Cambria Math"/>
                 </w:rPr>
-                <m:t>q</m:t>
+                <m:t>1</m:t>
               </m:r>
             </m:sub>
           </m:sSub>
@@ -5157,24 +5958,1130 @@
                 <w:rPr>
                   <w:rFonts w:ascii="Cambria Math" w:hAnsi="Cambria Math"/>
                 </w:rPr>
-                <m:t>2L</m:t>
+                <m:t>c</m:t>
               </m:r>
             </m:num>
             <m:den>
+              <m:sSub>
+                <m:sSubPr>
+                  <m:ctrlPr>
+                    <w:rPr>
+                      <w:rFonts w:ascii="Cambria Math" w:hAnsi="Cambria Math"/>
+                      <w:i/>
+                    </w:rPr>
+                  </m:ctrlPr>
+                </m:sSubPr>
+                <m:e>
+                  <m:r>
+                    <w:rPr>
+                      <w:rFonts w:ascii="Cambria Math" w:hAnsi="Cambria Math"/>
+                    </w:rPr>
+                    <m:t>λ</m:t>
+                  </m:r>
+                </m:e>
+                <m:sub>
+                  <m:r>
+                    <w:rPr>
+                      <w:rFonts w:ascii="Cambria Math" w:hAnsi="Cambria Math"/>
+                    </w:rPr>
+                    <m:t>1</m:t>
+                  </m:r>
+                </m:sub>
+              </m:sSub>
+            </m:den>
+          </m:f>
+          <m:r>
+            <w:rPr>
+              <w:rFonts w:ascii="Cambria Math" w:hAnsi="Cambria Math"/>
+            </w:rPr>
+            <m:t>=</m:t>
+          </m:r>
+          <m:borderBox>
+            <m:borderBoxPr>
+              <m:ctrlPr>
+                <w:rPr>
+                  <w:rFonts w:ascii="Cambria Math" w:hAnsi="Cambria Math"/>
+                  <w:i/>
+                </w:rPr>
+              </m:ctrlPr>
+            </m:borderBoxPr>
+            <m:e>
+              <m:f>
+                <m:fPr>
+                  <m:ctrlPr>
+                    <w:rPr>
+                      <w:rFonts w:ascii="Cambria Math" w:hAnsi="Cambria Math"/>
+                      <w:i/>
+                    </w:rPr>
+                  </m:ctrlPr>
+                </m:fPr>
+                <m:num>
+                  <m:r>
+                    <w:rPr>
+                      <w:rFonts w:ascii="Cambria Math" w:hAnsi="Cambria Math"/>
+                    </w:rPr>
+                    <m:t>c</m:t>
+                  </m:r>
+                </m:num>
+                <m:den>
+                  <m:r>
+                    <w:rPr>
+                      <w:rFonts w:ascii="Cambria Math" w:hAnsi="Cambria Math"/>
+                    </w:rPr>
+                    <m:t>2L</m:t>
+                  </m:r>
+                </m:den>
+              </m:f>
+            </m:e>
+          </m:borderBox>
+        </m:oMath>
+      </m:oMathPara>
+    </w:p>
+    <w:p>
+      <w:pPr>
+        <w:jc w:val="both"/>
+        <w:rPr>
+          <w:rFonts w:eastAsiaTheme="minorEastAsia"/>
+        </w:rPr>
+      </w:pPr>
+    </w:p>
+    <w:p>
+      <w:pPr>
+        <w:jc w:val="both"/>
+        <w:rPr>
+          <w:rFonts w:eastAsiaTheme="minorEastAsia"/>
+        </w:rPr>
+      </w:pPr>
+    </w:p>
+    <w:p>
+      <w:pPr>
+        <w:jc w:val="both"/>
+        <w:rPr>
+          <w:rFonts w:eastAsiaTheme="minorEastAsia"/>
+        </w:rPr>
+      </w:pPr>
+      <w:r>
+        <w:rPr>
+          <w:rFonts w:eastAsiaTheme="minorEastAsia"/>
+        </w:rPr>
+        <w:t>In the above expression, b</w:t>
+      </w:r>
+      <w:r>
+        <w:rPr>
+          <w:rFonts w:eastAsiaTheme="minorEastAsia"/>
+        </w:rPr>
+        <w:t xml:space="preserve">oth length and velocity, c, of the frequency </w:t>
+      </w:r>
+      <w:r>
+        <w:rPr>
+          <w:rFonts w:eastAsiaTheme="minorEastAsia"/>
+        </w:rPr>
+        <w:t>must remain</w:t>
+      </w:r>
+      <w:r>
+        <w:rPr>
+          <w:rFonts w:eastAsiaTheme="minorEastAsia"/>
+        </w:rPr>
+        <w:t xml:space="preserve"> fixed</w:t>
+      </w:r>
+      <w:r>
+        <w:rPr>
+          <w:rFonts w:eastAsiaTheme="minorEastAsia"/>
+        </w:rPr>
+        <w:t>. The</w:t>
+      </w:r>
+      <w:r>
+        <w:rPr>
+          <w:rFonts w:eastAsiaTheme="minorEastAsia"/>
+        </w:rPr>
+        <w:t xml:space="preserve">n, </w:t>
+      </w:r>
+      <w:r>
+        <w:rPr>
+          <w:rFonts w:eastAsiaTheme="minorEastAsia"/>
+        </w:rPr>
+        <w:t>to</w:t>
+      </w:r>
+      <w:r>
+        <w:rPr>
+          <w:rFonts w:eastAsiaTheme="minorEastAsia"/>
+        </w:rPr>
+        <w:t xml:space="preserve"> obey the rule that a standing wave must start and end at the same point</w:t>
+      </w:r>
+      <w:r>
+        <w:rPr>
+          <w:rFonts w:eastAsiaTheme="minorEastAsia"/>
+        </w:rPr>
+        <w:t xml:space="preserve"> between two cavity mirrors</w:t>
+      </w:r>
+      <w:r>
+        <w:rPr>
+          <w:rFonts w:eastAsiaTheme="minorEastAsia"/>
+        </w:rPr>
+        <w:t>, higher frequency modes permitted must be an integer multiple, q, of the fundamental frequency of the cavity</w:t>
+      </w:r>
+      <w:r>
+        <w:rPr>
+          <w:rFonts w:eastAsiaTheme="minorEastAsia"/>
+        </w:rPr>
+        <w:t>. Thus, discrete modes</w:t>
+      </w:r>
+      <w:r>
+        <w:rPr>
+          <w:rFonts w:eastAsiaTheme="minorEastAsia"/>
+        </w:rPr>
+        <w:t>, q,</w:t>
+      </w:r>
+      <w:r>
+        <w:rPr>
+          <w:rFonts w:eastAsiaTheme="minorEastAsia"/>
+        </w:rPr>
+        <w:t xml:space="preserve"> of the radiated frequencies of photons occupying the cavity </w:t>
+      </w:r>
+      <w:r>
+        <w:rPr>
+          <w:rFonts w:eastAsiaTheme="minorEastAsia"/>
+        </w:rPr>
+        <w:t>is</w:t>
+      </w:r>
+      <w:r>
+        <w:rPr>
+          <w:rFonts w:eastAsiaTheme="minorEastAsia"/>
+        </w:rPr>
+        <w:t xml:space="preserve"> expressed</w:t>
+      </w:r>
+      <w:r>
+        <w:rPr>
+          <w:rFonts w:eastAsiaTheme="minorEastAsia"/>
+        </w:rPr>
+        <w:t xml:space="preserve"> as</w:t>
+      </w:r>
+      <w:r>
+        <w:rPr>
+          <w:rFonts w:eastAsiaTheme="minorEastAsia"/>
+        </w:rPr>
+        <w:t xml:space="preserve">: </w:t>
+      </w:r>
+    </w:p>
+    <w:p>
+      <w:pPr>
+        <w:jc w:val="both"/>
+        <w:rPr>
+          <w:rFonts w:eastAsiaTheme="minorEastAsia"/>
+        </w:rPr>
+      </w:pPr>
+    </w:p>
+    <w:p>
+      <w:pPr>
+        <w:jc w:val="both"/>
+        <w:rPr>
+          <w:rFonts w:eastAsiaTheme="minorEastAsia"/>
+          <w:i/>
+        </w:rPr>
+      </w:pPr>
+      <m:oMathPara>
+        <m:oMath>
+          <m:sSub>
+            <m:sSubPr>
+              <m:ctrlPr>
+                <w:rPr>
+                  <w:rFonts w:ascii="Cambria Math" w:eastAsiaTheme="minorEastAsia" w:hAnsi="Cambria Math"/>
+                  <w:i/>
+                </w:rPr>
+              </m:ctrlPr>
+            </m:sSubPr>
+            <m:e>
               <m:r>
                 <w:rPr>
-                  <w:rFonts w:ascii="Cambria Math" w:hAnsi="Cambria Math"/>
+                  <w:rFonts w:ascii="Cambria Math" w:eastAsiaTheme="minorEastAsia" w:hAnsi="Cambria Math"/>
+                </w:rPr>
+                <m:t>f</m:t>
+              </m:r>
+            </m:e>
+            <m:sub>
+              <m:r>
+                <w:rPr>
+                  <w:rFonts w:ascii="Cambria Math" w:eastAsiaTheme="minorEastAsia" w:hAnsi="Cambria Math"/>
                 </w:rPr>
                 <m:t>q</m:t>
               </m:r>
-            </m:den>
-          </m:f>
+            </m:sub>
+          </m:sSub>
+          <m:r>
+            <w:rPr>
+              <w:rFonts w:ascii="Cambria Math" w:eastAsiaTheme="minorEastAsia" w:hAnsi="Cambria Math"/>
+            </w:rPr>
+            <m:t>=</m:t>
+          </m:r>
+          <m:borderBox>
+            <m:borderBoxPr>
+              <m:ctrlPr>
+                <w:rPr>
+                  <w:rFonts w:ascii="Cambria Math" w:eastAsiaTheme="minorEastAsia" w:hAnsi="Cambria Math"/>
+                  <w:i/>
+                </w:rPr>
+              </m:ctrlPr>
+            </m:borderBoxPr>
+            <m:e>
+              <m:r>
+                <w:rPr>
+                  <w:rFonts w:ascii="Cambria Math" w:eastAsiaTheme="minorEastAsia" w:hAnsi="Cambria Math"/>
+                </w:rPr>
+                <m:t>q⋅</m:t>
+              </m:r>
+              <m:f>
+                <m:fPr>
+                  <m:ctrlPr>
+                    <w:rPr>
+                      <w:rFonts w:ascii="Cambria Math" w:eastAsiaTheme="minorEastAsia" w:hAnsi="Cambria Math"/>
+                      <w:i/>
+                    </w:rPr>
+                  </m:ctrlPr>
+                </m:fPr>
+                <m:num>
+                  <m:r>
+                    <w:rPr>
+                      <w:rFonts w:ascii="Cambria Math" w:eastAsiaTheme="minorEastAsia" w:hAnsi="Cambria Math"/>
+                    </w:rPr>
+                    <m:t>c</m:t>
+                  </m:r>
+                </m:num>
+                <m:den>
+                  <m:r>
+                    <w:rPr>
+                      <w:rFonts w:ascii="Cambria Math" w:eastAsiaTheme="minorEastAsia" w:hAnsi="Cambria Math"/>
+                    </w:rPr>
+                    <m:t>2L</m:t>
+                  </m:r>
+                </m:den>
+              </m:f>
+            </m:e>
+          </m:borderBox>
         </m:oMath>
       </m:oMathPara>
     </w:p>
     <w:p>
       <w:pPr>
         <w:jc w:val="both"/>
+        <w:rPr>
+          <w:rFonts w:eastAsiaTheme="minorEastAsia"/>
+          <w:iCs/>
+        </w:rPr>
+      </w:pPr>
+    </w:p>
+    <w:p>
+      <w:pPr>
+        <w:jc w:val="both"/>
+        <w:rPr>
+          <w:rFonts w:eastAsiaTheme="minorEastAsia"/>
+          <w:iCs/>
+        </w:rPr>
+      </w:pPr>
+      <w:r>
+        <w:rPr>
+          <w:rFonts w:eastAsiaTheme="minorEastAsia"/>
+          <w:iCs/>
+        </w:rPr>
+        <w:t>Non-integer values of q are not permitted since the resultant wave within the cavity would have discontinuous endpoints that do not match</w:t>
+      </w:r>
+      <w:r>
+        <w:rPr>
+          <w:rFonts w:eastAsiaTheme="minorEastAsia"/>
+          <w:iCs/>
+        </w:rPr>
+        <w:t xml:space="preserve"> up</w:t>
+      </w:r>
+      <w:r>
+        <w:rPr>
+          <w:rFonts w:eastAsiaTheme="minorEastAsia"/>
+          <w:iCs/>
+        </w:rPr>
+        <w:t>. Subsequently, t</w:t>
+      </w:r>
+      <w:r>
+        <w:rPr>
+          <w:rFonts w:eastAsiaTheme="minorEastAsia"/>
+          <w:iCs/>
+        </w:rPr>
+        <w:t>h</w:t>
+      </w:r>
+      <w:r>
+        <w:rPr>
+          <w:rFonts w:eastAsiaTheme="minorEastAsia"/>
+          <w:iCs/>
+        </w:rPr>
+        <w:t xml:space="preserve">e cavity modes </w:t>
+      </w:r>
+      <w:r>
+        <w:rPr>
+          <w:rFonts w:eastAsiaTheme="minorEastAsia"/>
+          <w:iCs/>
+        </w:rPr>
+        <w:t>are</w:t>
+      </w:r>
+      <w:r>
+        <w:rPr>
+          <w:rFonts w:eastAsiaTheme="minorEastAsia"/>
+          <w:iCs/>
+        </w:rPr>
+        <w:t xml:space="preserve"> truly</w:t>
+      </w:r>
+      <w:r>
+        <w:rPr>
+          <w:rFonts w:eastAsiaTheme="minorEastAsia"/>
+          <w:iCs/>
+        </w:rPr>
+        <w:t xml:space="preserve"> discretely spaced since the</w:t>
+      </w:r>
+      <w:r>
+        <w:rPr>
+          <w:rFonts w:eastAsiaTheme="minorEastAsia"/>
+          <w:iCs/>
+        </w:rPr>
+        <w:t xml:space="preserve"> frequency separation</w:t>
+      </w:r>
+      <w:r>
+        <w:rPr>
+          <w:rFonts w:eastAsiaTheme="minorEastAsia"/>
+          <w:iCs/>
+        </w:rPr>
+        <w:t>, or difference, of two neighboring modes</w:t>
+      </w:r>
+      <w:r>
+        <w:rPr>
+          <w:rFonts w:eastAsiaTheme="minorEastAsia"/>
+          <w:iCs/>
+        </w:rPr>
+        <w:t xml:space="preserve"> </w:t>
+      </w:r>
+      <w:r>
+        <w:rPr>
+          <w:rFonts w:eastAsiaTheme="minorEastAsia"/>
+          <w:iCs/>
+        </w:rPr>
+        <w:t>resolve</w:t>
+      </w:r>
+      <w:r>
+        <w:rPr>
+          <w:rFonts w:eastAsiaTheme="minorEastAsia"/>
+          <w:iCs/>
+        </w:rPr>
+        <w:t xml:space="preserve">s </w:t>
+      </w:r>
+      <w:r>
+        <w:rPr>
+          <w:rFonts w:eastAsiaTheme="minorEastAsia"/>
+          <w:iCs/>
+        </w:rPr>
+        <w:t>the</w:t>
+      </w:r>
+      <w:r>
+        <w:rPr>
+          <w:rFonts w:eastAsiaTheme="minorEastAsia"/>
+          <w:iCs/>
+        </w:rPr>
+        <w:t xml:space="preserve"> fundamental</w:t>
+      </w:r>
+      <w:r>
+        <w:rPr>
+          <w:rFonts w:eastAsiaTheme="minorEastAsia"/>
+          <w:iCs/>
+        </w:rPr>
+        <w:t xml:space="preserve"> frequency of the laser cavity. In other words</w:t>
+      </w:r>
+      <w:r>
+        <w:rPr>
+          <w:rFonts w:eastAsiaTheme="minorEastAsia"/>
+          <w:iCs/>
+        </w:rPr>
+        <w:t>:</w:t>
+      </w:r>
+    </w:p>
+    <w:p>
+      <w:pPr>
+        <w:jc w:val="both"/>
+        <w:rPr>
+          <w:rFonts w:eastAsiaTheme="minorEastAsia"/>
+          <w:iCs/>
+        </w:rPr>
+      </w:pPr>
+    </w:p>
+    <w:p>
+      <w:pPr>
+        <w:jc w:val="both"/>
+        <w:rPr>
+          <w:rFonts w:eastAsiaTheme="minorEastAsia"/>
+          <w:iCs/>
+        </w:rPr>
+      </w:pPr>
+      <m:oMathPara>
+        <m:oMath>
+          <m:borderBox>
+            <m:borderBoxPr>
+              <m:ctrlPr>
+                <w:rPr>
+                  <w:rFonts w:ascii="Cambria Math" w:eastAsiaTheme="minorEastAsia" w:hAnsi="Cambria Math"/>
+                  <w:iCs/>
+                </w:rPr>
+              </m:ctrlPr>
+            </m:borderBoxPr>
+            <m:e>
+              <m:r>
+                <m:rPr>
+                  <m:sty m:val="p"/>
+                </m:rPr>
+                <w:rPr>
+                  <w:rFonts w:ascii="Cambria Math" w:eastAsiaTheme="minorEastAsia" w:hAnsi="Cambria Math"/>
+                </w:rPr>
+                <m:t>Δ</m:t>
+              </m:r>
+              <m:r>
+                <w:rPr>
+                  <w:rFonts w:ascii="Cambria Math" w:eastAsiaTheme="minorEastAsia" w:hAnsi="Cambria Math"/>
+                </w:rPr>
+                <m:t>f=</m:t>
+              </m:r>
+              <m:sSub>
+                <m:sSubPr>
+                  <m:ctrlPr>
+                    <w:rPr>
+                      <w:rFonts w:ascii="Cambria Math" w:eastAsiaTheme="minorEastAsia" w:hAnsi="Cambria Math"/>
+                      <w:i/>
+                      <w:iCs/>
+                    </w:rPr>
+                  </m:ctrlPr>
+                </m:sSubPr>
+                <m:e>
+                  <m:r>
+                    <w:rPr>
+                      <w:rFonts w:ascii="Cambria Math" w:eastAsiaTheme="minorEastAsia" w:hAnsi="Cambria Math"/>
+                    </w:rPr>
+                    <m:t>f</m:t>
+                  </m:r>
+                </m:e>
+                <m:sub>
+                  <m:r>
+                    <w:rPr>
+                      <w:rFonts w:ascii="Cambria Math" w:eastAsiaTheme="minorEastAsia" w:hAnsi="Cambria Math"/>
+                    </w:rPr>
+                    <m:t>q</m:t>
+                  </m:r>
+                </m:sub>
+              </m:sSub>
+              <m:r>
+                <w:rPr>
+                  <w:rFonts w:ascii="Cambria Math" w:eastAsiaTheme="minorEastAsia" w:hAnsi="Cambria Math"/>
+                </w:rPr>
+                <m:t>-</m:t>
+              </m:r>
+              <m:sSub>
+                <m:sSubPr>
+                  <m:ctrlPr>
+                    <w:rPr>
+                      <w:rFonts w:ascii="Cambria Math" w:eastAsiaTheme="minorEastAsia" w:hAnsi="Cambria Math"/>
+                      <w:i/>
+                      <w:iCs/>
+                    </w:rPr>
+                  </m:ctrlPr>
+                </m:sSubPr>
+                <m:e>
+                  <m:r>
+                    <w:rPr>
+                      <w:rFonts w:ascii="Cambria Math" w:eastAsiaTheme="minorEastAsia" w:hAnsi="Cambria Math"/>
+                    </w:rPr>
+                    <m:t>f</m:t>
+                  </m:r>
+                </m:e>
+                <m:sub>
+                  <m:r>
+                    <w:rPr>
+                      <w:rFonts w:ascii="Cambria Math" w:eastAsiaTheme="minorEastAsia" w:hAnsi="Cambria Math"/>
+                    </w:rPr>
+                    <m:t>q-1</m:t>
+                  </m:r>
+                </m:sub>
+              </m:sSub>
+              <m:r>
+                <w:rPr>
+                  <w:rFonts w:ascii="Cambria Math" w:eastAsiaTheme="minorEastAsia" w:hAnsi="Cambria Math"/>
+                </w:rPr>
+                <m:t>=</m:t>
+              </m:r>
+              <m:f>
+                <m:fPr>
+                  <m:ctrlPr>
+                    <w:rPr>
+                      <w:rFonts w:ascii="Cambria Math" w:eastAsiaTheme="minorEastAsia" w:hAnsi="Cambria Math"/>
+                      <w:i/>
+                      <w:iCs/>
+                    </w:rPr>
+                  </m:ctrlPr>
+                </m:fPr>
+                <m:num>
+                  <m:r>
+                    <w:rPr>
+                      <w:rFonts w:ascii="Cambria Math" w:eastAsiaTheme="minorEastAsia" w:hAnsi="Cambria Math"/>
+                    </w:rPr>
+                    <m:t>c</m:t>
+                  </m:r>
+                </m:num>
+                <m:den>
+                  <m:r>
+                    <w:rPr>
+                      <w:rFonts w:ascii="Cambria Math" w:eastAsiaTheme="minorEastAsia" w:hAnsi="Cambria Math"/>
+                    </w:rPr>
+                    <m:t>2L</m:t>
+                  </m:r>
+                </m:den>
+              </m:f>
+            </m:e>
+          </m:borderBox>
+        </m:oMath>
+      </m:oMathPara>
+    </w:p>
+    <w:p>
+      <w:pPr>
+        <w:rPr>
+          <w:rFonts w:eastAsiaTheme="minorEastAsia"/>
+        </w:rPr>
+      </w:pPr>
+    </w:p>
+    <w:p>
+      <w:pPr>
+        <w:rPr>
+          <w:rFonts w:eastAsiaTheme="minorEastAsia"/>
+        </w:rPr>
+      </w:pPr>
+    </w:p>
+    <w:tbl>
+      <w:tblPr>
+        <w:tblStyle w:val="TableGrid"/>
+        <w:tblW w:w="0" w:type="auto"/>
+        <w:jc w:val="center"/>
+        <w:tblBorders>
+          <w:top w:val="none" w:sz="0" w:space="0" w:color="auto"/>
+          <w:left w:val="none" w:sz="0" w:space="0" w:color="auto"/>
+          <w:bottom w:val="none" w:sz="0" w:space="0" w:color="auto"/>
+          <w:right w:val="none" w:sz="0" w:space="0" w:color="auto"/>
+          <w:insideH w:val="none" w:sz="0" w:space="0" w:color="auto"/>
+          <w:insideV w:val="none" w:sz="0" w:space="0" w:color="auto"/>
+        </w:tblBorders>
+        <w:tblLayout w:type="fixed"/>
+        <w:tblCellMar>
+          <w:left w:w="0" w:type="dxa"/>
+          <w:right w:w="0" w:type="dxa"/>
+        </w:tblCellMar>
+        <w:tblLook w:val="04A0" w:firstRow="1" w:lastRow="0" w:firstColumn="1" w:lastColumn="0" w:noHBand="0" w:noVBand="1"/>
+      </w:tblPr>
+      <w:tblGrid>
+        <w:gridCol w:w="4430"/>
+      </w:tblGrid>
+      <w:tr>
+        <w:trPr>
+          <w:jc w:val="center"/>
+        </w:trPr>
+        <w:tc>
+          <w:tcPr>
+            <w:tcW w:w="4430" w:type="dxa"/>
+            <w:vAlign w:val="center"/>
+          </w:tcPr>
+          <w:p>
+            <w:pPr>
+              <w:jc w:val="center"/>
+            </w:pPr>
+            <w:r>
+              <w:rPr>
+                <w:noProof/>
+              </w:rPr>
+              <w:drawing>
+                <wp:inline distT="0" distB="0" distL="0" distR="0" wp14:anchorId="6F596A64" wp14:editId="36F175A5">
+                  <wp:extent cx="2742975" cy="1433170"/>
+                  <wp:effectExtent l="0" t="0" r="635" b="0"/>
+                  <wp:docPr id="23" name="Picture 23"/>
+                  <wp:cNvGraphicFramePr>
+                    <a:graphicFrameLocks xmlns:a="http://schemas.openxmlformats.org/drawingml/2006/main" noChangeAspect="1"/>
+                  </wp:cNvGraphicFramePr>
+                  <a:graphic xmlns:a="http://schemas.openxmlformats.org/drawingml/2006/main">
+                    <a:graphicData uri="http://schemas.openxmlformats.org/drawingml/2006/picture">
+                      <pic:pic xmlns:pic="http://schemas.openxmlformats.org/drawingml/2006/picture">
+                        <pic:nvPicPr>
+                          <pic:cNvPr id="1" name=""/>
+                          <pic:cNvPicPr/>
+                        </pic:nvPicPr>
+                        <pic:blipFill rotWithShape="1">
+                          <a:blip r:embed="rId16"/>
+                          <a:srcRect t="28214"/>
+                          <a:stretch/>
+                        </pic:blipFill>
+                        <pic:spPr bwMode="auto">
+                          <a:xfrm>
+                            <a:off x="0" y="0"/>
+                            <a:ext cx="2743200" cy="1433288"/>
+                          </a:xfrm>
+                          <a:prstGeom prst="rect">
+                            <a:avLst/>
+                          </a:prstGeom>
+                          <a:ln>
+                            <a:noFill/>
+                          </a:ln>
+                          <a:extLst>
+                            <a:ext uri="{53640926-AAD7-44D8-BBD7-CCE9431645EC}">
+                              <a14:shadowObscured xmlns:a14="http://schemas.microsoft.com/office/drawing/2010/main"/>
+                            </a:ext>
+                          </a:extLst>
+                        </pic:spPr>
+                      </pic:pic>
+                    </a:graphicData>
+                  </a:graphic>
+                </wp:inline>
+              </w:drawing>
+            </w:r>
+          </w:p>
+        </w:tc>
+      </w:tr>
+      <w:tr>
+        <w:trPr>
+          <w:jc w:val="center"/>
+        </w:trPr>
+        <w:tc>
+          <w:tcPr>
+            <w:tcW w:w="4430" w:type="dxa"/>
+            <w:vAlign w:val="center"/>
+          </w:tcPr>
+          <w:p>
+            <w:pPr>
+              <w:jc w:val="center"/>
+              <w:rPr>
+                <w:noProof/>
+              </w:rPr>
+            </w:pPr>
+          </w:p>
+        </w:tc>
+      </w:tr>
+      <w:tr>
+        <w:trPr>
+          <w:jc w:val="center"/>
+        </w:trPr>
+        <w:tc>
+          <w:tcPr>
+            <w:tcW w:w="4430" w:type="dxa"/>
+          </w:tcPr>
+          <w:p>
+            <w:pPr>
+              <w:jc w:val="both"/>
+              <w:rPr>
+                <w:rFonts w:ascii="Times New Roman" w:hAnsi="Times New Roman" w:cs="Times New Roman"/>
+              </w:rPr>
+            </w:pPr>
+            <w:r>
+              <w:rPr>
+                <w:rFonts w:ascii="Times New Roman" w:hAnsi="Times New Roman" w:cs="Times New Roman"/>
+              </w:rPr>
+              <w:t xml:space="preserve">Illustration of different modes (q) resonating within the laser cavity. The allowed modes of the cavity are integer multiples of fundamental mode </w:t>
+            </w:r>
+            <m:oMath>
+              <m:sSub>
+                <m:sSubPr>
+                  <m:ctrlPr>
+                    <w:rPr>
+                      <w:rFonts w:ascii="Cambria Math" w:hAnsi="Cambria Math" w:cs="Times New Roman"/>
+                      <w:i/>
+                    </w:rPr>
+                  </m:ctrlPr>
+                </m:sSubPr>
+                <m:e>
+                  <m:r>
+                    <w:rPr>
+                      <w:rFonts w:ascii="Cambria Math" w:hAnsi="Cambria Math" w:cs="Times New Roman"/>
+                    </w:rPr>
+                    <m:t>f</m:t>
+                  </m:r>
+                </m:e>
+                <m:sub>
+                  <m:r>
+                    <w:rPr>
+                      <w:rFonts w:ascii="Cambria Math" w:hAnsi="Cambria Math" w:cs="Times New Roman"/>
+                    </w:rPr>
+                    <m:t>1</m:t>
+                  </m:r>
+                </m:sub>
+              </m:sSub>
+            </m:oMath>
+          </w:p>
+        </w:tc>
+      </w:tr>
+    </w:tbl>
+    <w:p/>
+    <w:p>
+      <w:pPr>
+        <w:jc w:val="both"/>
+      </w:pPr>
+    </w:p>
+    <w:p>
+      <w:pPr>
+        <w:jc w:val="both"/>
+      </w:pPr>
+      <w:r>
+        <w:t xml:space="preserve">The </w:t>
+      </w:r>
+      <w:r>
+        <w:t xml:space="preserve">number of </w:t>
+      </w:r>
+      <w:r>
+        <w:t>possible longitudinal modes of a cavity</w:t>
+      </w:r>
+      <w:r>
+        <w:t xml:space="preserve"> is determined by </w:t>
+      </w:r>
+      <w:r>
+        <w:t xml:space="preserve">the </w:t>
+      </w:r>
+      <w:r>
+        <w:t xml:space="preserve">gain bandwidth of the active gain medium. By the very nature of laser mediums, there is usually one dominant photon energy emission, or frequency observed. However due to imperfections and minute differences from one atom to </w:t>
+      </w:r>
+      <w:r>
+        <w:t xml:space="preserve">the </w:t>
+      </w:r>
+      <w:r>
+        <w:t>next</w:t>
+      </w:r>
+      <w:r>
+        <w:t xml:space="preserve">, </w:t>
+      </w:r>
+      <w:r>
+        <w:t>varying</w:t>
+      </w:r>
+      <w:r>
+        <w:t xml:space="preserve"> energies close to the dominant frequency are</w:t>
+      </w:r>
+      <w:r>
+        <w:t xml:space="preserve"> also</w:t>
+      </w:r>
+      <w:r>
+        <w:t xml:space="preserve"> emitted. The distribution of these other emitted frequencies </w:t>
+      </w:r>
+      <w:r>
+        <w:t>fall</w:t>
+      </w:r>
+      <w:r>
+        <w:t>s</w:t>
+      </w:r>
+      <w:r>
+        <w:t xml:space="preserve"> </w:t>
+      </w:r>
+      <w:r>
+        <w:t xml:space="preserve">approximately </w:t>
+      </w:r>
+      <w:r>
+        <w:t xml:space="preserve">along a </w:t>
+      </w:r>
+      <w:r>
+        <w:t>gaussian</w:t>
+      </w:r>
+      <w:r>
+        <w:t xml:space="preserve"> distribution where most of the photon population are emitted at a specific frequency at the top of the bell curve.</w:t>
+      </w:r>
+      <w:r>
+        <w:t xml:space="preserve"> </w:t>
+      </w:r>
+    </w:p>
+    <w:p>
+      <w:pPr>
+        <w:jc w:val="both"/>
+      </w:pPr>
+    </w:p>
+    <w:p>
+      <w:pPr>
+        <w:jc w:val="both"/>
+      </w:pPr>
+      <w:r>
+        <w:lastRenderedPageBreak/>
+        <w:t xml:space="preserve">Not all longitudinal modes within the gain bandwidth of the laser medium get emitted from the cavity. </w:t>
+      </w:r>
+      <w:r>
+        <w:t>The gain curve represents</w:t>
+      </w:r>
+      <w:r>
+        <w:t xml:space="preserve"> population of photons </w:t>
+      </w:r>
+      <w:r>
+        <w:t xml:space="preserve">measured as output power. Thus, a computed laser threshold indicates mode populations below this line </w:t>
+      </w:r>
+      <w:r>
+        <w:t>are lost to diffraction within the cavity.</w:t>
+      </w:r>
+      <w:r>
+        <w:t xml:space="preserve"> For gaussian distributions, the laser threshold is typically expressed as the full width, half max (FWHM) of the gain curve. That is, the width of the curve at half the </w:t>
+      </w:r>
+      <w:r>
+        <w:t>maximum</w:t>
+      </w:r>
+      <w:r>
+        <w:t xml:space="preserve"> value.</w:t>
+      </w:r>
+    </w:p>
+    <w:tbl>
+      <w:tblPr>
+        <w:tblStyle w:val="TableGrid"/>
+        <w:tblW w:w="5150" w:type="dxa"/>
+        <w:jc w:val="center"/>
+        <w:tblBorders>
+          <w:top w:val="none" w:sz="0" w:space="0" w:color="auto"/>
+          <w:left w:val="none" w:sz="0" w:space="0" w:color="auto"/>
+          <w:bottom w:val="none" w:sz="0" w:space="0" w:color="auto"/>
+          <w:right w:val="none" w:sz="0" w:space="0" w:color="auto"/>
+          <w:insideH w:val="none" w:sz="0" w:space="0" w:color="auto"/>
+          <w:insideV w:val="none" w:sz="0" w:space="0" w:color="auto"/>
+        </w:tblBorders>
+        <w:tblLayout w:type="fixed"/>
+        <w:tblCellMar>
+          <w:left w:w="0" w:type="dxa"/>
+          <w:right w:w="0" w:type="dxa"/>
+        </w:tblCellMar>
+        <w:tblLook w:val="04A0" w:firstRow="1" w:lastRow="0" w:firstColumn="1" w:lastColumn="0" w:noHBand="0" w:noVBand="1"/>
+      </w:tblPr>
+      <w:tblGrid>
+        <w:gridCol w:w="5150"/>
+      </w:tblGrid>
+      <w:tr>
+        <w:trPr>
+          <w:jc w:val="center"/>
+        </w:trPr>
+        <w:tc>
+          <w:tcPr>
+            <w:tcW w:w="5150" w:type="dxa"/>
+          </w:tcPr>
+          <w:p>
+            <w:pPr>
+              <w:jc w:val="center"/>
+              <w:rPr>
+                <w:noProof/>
+              </w:rPr>
+            </w:pPr>
+            <w:r>
+              <w:rPr>
+                <w:noProof/>
+              </w:rPr>
+              <w:drawing>
+                <wp:inline distT="0" distB="0" distL="0" distR="0" wp14:anchorId="12ABB5A8" wp14:editId="48F3ACEB">
+                  <wp:extent cx="3200400" cy="2538229"/>
+                  <wp:effectExtent l="0" t="0" r="0" b="0"/>
+                  <wp:docPr id="29" name="Picture 29"/>
+                  <wp:cNvGraphicFramePr>
+                    <a:graphicFrameLocks xmlns:a="http://schemas.openxmlformats.org/drawingml/2006/main" noChangeAspect="1"/>
+                  </wp:cNvGraphicFramePr>
+                  <a:graphic xmlns:a="http://schemas.openxmlformats.org/drawingml/2006/main">
+                    <a:graphicData uri="http://schemas.openxmlformats.org/drawingml/2006/picture">
+                      <pic:pic xmlns:pic="http://schemas.openxmlformats.org/drawingml/2006/picture">
+                        <pic:nvPicPr>
+                          <pic:cNvPr id="0" name="Picture 35"/>
+                          <pic:cNvPicPr>
+                            <a:picLocks noChangeAspect="1" noChangeArrowheads="1"/>
+                          </pic:cNvPicPr>
+                        </pic:nvPicPr>
+                        <pic:blipFill>
+                          <a:blip r:embed="rId17">
+                            <a:extLst>
+                              <a:ext uri="{28A0092B-C50C-407E-A947-70E740481C1C}">
+                                <a14:useLocalDpi xmlns:a14="http://schemas.microsoft.com/office/drawing/2010/main" val="0"/>
+                              </a:ext>
+                            </a:extLst>
+                          </a:blip>
+                          <a:srcRect/>
+                          <a:stretch>
+                            <a:fillRect/>
+                          </a:stretch>
+                        </pic:blipFill>
+                        <pic:spPr bwMode="auto">
+                          <a:xfrm>
+                            <a:off x="0" y="0"/>
+                            <a:ext cx="3200400" cy="2538229"/>
+                          </a:xfrm>
+                          <a:prstGeom prst="rect">
+                            <a:avLst/>
+                          </a:prstGeom>
+                          <a:noFill/>
+                          <a:ln>
+                            <a:noFill/>
+                          </a:ln>
+                        </pic:spPr>
+                      </pic:pic>
+                    </a:graphicData>
+                  </a:graphic>
+                </wp:inline>
+              </w:drawing>
+            </w:r>
+          </w:p>
+        </w:tc>
+      </w:tr>
+      <w:tr>
+        <w:trPr>
+          <w:jc w:val="center"/>
+        </w:trPr>
+        <w:tc>
+          <w:tcPr>
+            <w:tcW w:w="5150" w:type="dxa"/>
+          </w:tcPr>
+          <w:p>
+            <w:pPr>
+              <w:jc w:val="center"/>
+              <w:rPr>
+                <w:noProof/>
+              </w:rPr>
+            </w:pPr>
+          </w:p>
+        </w:tc>
+      </w:tr>
+      <w:tr>
+        <w:trPr>
+          <w:jc w:val="center"/>
+        </w:trPr>
+        <w:tc>
+          <w:tcPr>
+            <w:tcW w:w="5150" w:type="dxa"/>
+          </w:tcPr>
+          <w:p>
+            <w:pPr>
+              <w:jc w:val="both"/>
+            </w:pPr>
+            <w:r>
+              <w:t>Typically, active gain mediums are expressed as having a near gaussian distribution. That is, most of the photon population are emitted at a specific frequency. However, due to manufacturing and material differences in the medium, other frequencies are emitted</w:t>
+            </w:r>
+            <w:r>
+              <w:t xml:space="preserve"> as well</w:t>
+            </w:r>
+            <w:r>
+              <w:t xml:space="preserve">. </w:t>
+            </w:r>
+            <w:r>
+              <w:t>However, l</w:t>
+            </w:r>
+            <w:r>
+              <w:t xml:space="preserve">ongitudinal modes form within the cavity for lasing frequencies that </w:t>
+            </w:r>
+            <w:r>
+              <w:t xml:space="preserve">only </w:t>
+            </w:r>
+            <w:r>
+              <w:t>obey the standing wave condition.</w:t>
+            </w:r>
+          </w:p>
+        </w:tc>
+      </w:tr>
+    </w:tbl>
+    <w:p>
+      <w:pPr>
+        <w:jc w:val="both"/>
+      </w:pPr>
+    </w:p>
+    <w:p>
+      <w:pPr>
+        <w:jc w:val="both"/>
+      </w:pPr>
+    </w:p>
+    <w:p>
+      <w:pPr>
+        <w:jc w:val="both"/>
+      </w:pPr>
+    </w:p>
+    <w:p>
+      <w:pPr>
+        <w:jc w:val="both"/>
+      </w:pPr>
+    </w:p>
+    <w:p>
+      <w:pPr>
+        <w:jc w:val="both"/>
+      </w:pPr>
+    </w:p>
+    <w:p>
+      <w:pPr>
+        <w:jc w:val="both"/>
+      </w:pPr>
+    </w:p>
+    <w:p>
+      <w:pPr>
+        <w:jc w:val="both"/>
+      </w:pPr>
+    </w:p>
+    <w:p>
+      <w:pPr>
+        <w:jc w:val="both"/>
+      </w:pPr>
+    </w:p>
+    <w:p>
+      <w:pPr>
+        <w:jc w:val="both"/>
+      </w:pPr>
+    </w:p>
+    <w:p>
+      <w:pPr>
+        <w:jc w:val="both"/>
+      </w:pPr>
+    </w:p>
+    <w:p>
+      <w:pPr>
+        <w:jc w:val="both"/>
+      </w:pPr>
+    </w:p>
+    <w:p>
+      <w:pPr>
+        <w:jc w:val="both"/>
+      </w:pPr>
+    </w:p>
+    <w:p>
+      <w:pPr>
+        <w:jc w:val="both"/>
+      </w:pPr>
+    </w:p>
+    <w:p>
+      <w:pPr>
+        <w:jc w:val="both"/>
+      </w:pPr>
+    </w:p>
+    <w:p>
+      <w:pPr>
+        <w:jc w:val="both"/>
+      </w:pPr>
+    </w:p>
+    <w:p>
+      <w:pPr>
+        <w:jc w:val="both"/>
+      </w:pPr>
+    </w:p>
+    <w:p>
+      <w:pPr>
+        <w:jc w:val="both"/>
+      </w:pPr>
+    </w:p>
+    <w:p>
+      <w:pPr>
+        <w:jc w:val="both"/>
+      </w:pPr>
+    </w:p>
+    <w:p>
+      <w:pPr>
+        <w:jc w:val="both"/>
+      </w:pPr>
+    </w:p>
+    <w:p>
+      <w:pPr>
+        <w:jc w:val="both"/>
+      </w:pPr>
+    </w:p>
+    <w:p>
+      <w:pPr>
+        <w:jc w:val="both"/>
+      </w:pPr>
+    </w:p>
+    <w:p>
+      <w:pPr>
+        <w:jc w:val="both"/>
+      </w:pPr>
+    </w:p>
+    <w:p>
+      <w:pPr>
+        <w:jc w:val="both"/>
       </w:pPr>
     </w:p>
     <w:p>
@@ -5192,6 +7099,460 @@
         <w:pStyle w:val="Heading1"/>
       </w:pPr>
       <w:r>
+        <w:t>Mode Locking</w:t>
+      </w:r>
+    </w:p>
+    <w:p>
+      <w:pPr>
+        <w:jc w:val="both"/>
+      </w:pPr>
+      <w:r>
+        <w:t>Th</w:t>
+      </w:r>
+      <w:r>
+        <w:t xml:space="preserve">e gain curve </w:t>
+      </w:r>
+      <w:r>
+        <w:t xml:space="preserve">and cavity length determine the number of longitudinal modes emitted. However, these standing waves are seldom in phase with one another. By inducing a fixed-phase relationship of the longitudinal modes, referred to as </w:t>
+      </w:r>
+      <w:r>
+        <w:rPr>
+          <w:b/>
+          <w:bCs/>
+        </w:rPr>
+        <w:t>Mode Locking</w:t>
+      </w:r>
+      <w:r>
+        <w:t xml:space="preserve">, short pulses can be emitted. A femtosecond laser used in refractive surgeries is a popular example of a mode-locked laser. </w:t>
+      </w:r>
+    </w:p>
+    <w:p>
+      <w:pPr>
+        <w:pStyle w:val="Quote"/>
+        <w:jc w:val="both"/>
+      </w:pPr>
+      <w:r>
+        <w:t>Refractive eye surgeries such as LASIK (</w:t>
+      </w:r>
+      <w:r>
+        <w:rPr>
+          <w:b/>
+          <w:bCs/>
+        </w:rPr>
+        <w:t>L</w:t>
+      </w:r>
+      <w:r>
+        <w:t>aser-</w:t>
+      </w:r>
+      <w:r>
+        <w:rPr>
+          <w:b/>
+          <w:bCs/>
+        </w:rPr>
+        <w:t>A</w:t>
+      </w:r>
+      <w:r>
+        <w:t xml:space="preserve">ssisted in </w:t>
+      </w:r>
+      <w:r>
+        <w:rPr>
+          <w:b/>
+          <w:bCs/>
+        </w:rPr>
+        <w:t>S</w:t>
+      </w:r>
+      <w:r>
+        <w:rPr>
+          <w:b/>
+          <w:bCs/>
+        </w:rPr>
+        <w:t>i</w:t>
+      </w:r>
+      <w:r>
+        <w:t xml:space="preserve">tu </w:t>
+      </w:r>
+      <w:r>
+        <w:rPr>
+          <w:b/>
+          <w:bCs/>
+        </w:rPr>
+        <w:t>K</w:t>
+      </w:r>
+      <w:r>
+        <w:t xml:space="preserve">eratomileusis) peal back the </w:t>
+      </w:r>
+      <w:r>
+        <w:t xml:space="preserve">thin </w:t>
+      </w:r>
+      <w:r>
+        <w:t>cornea-flap</w:t>
+      </w:r>
+      <w:r>
+        <w:t xml:space="preserve"> of the epithelium</w:t>
+      </w:r>
+      <w:r>
+        <w:t xml:space="preserve"> </w:t>
+      </w:r>
+      <w:r>
+        <w:t>created by a</w:t>
+      </w:r>
+      <w:r>
+        <w:t xml:space="preserve"> femtosecond laser pulse</w:t>
+      </w:r>
+      <w:r>
+        <w:t xml:space="preserve">. Since the pulse is so brief, the laser can only travel a short distance from the surface of the eye before forming </w:t>
+      </w:r>
+      <w:proofErr w:type="spellStart"/>
+      <w:r>
+        <w:t>microcavitation</w:t>
+      </w:r>
+      <w:proofErr w:type="spellEnd"/>
+      <w:r>
+        <w:t xml:space="preserve">  pockets. The </w:t>
+      </w:r>
+      <w:proofErr w:type="spellStart"/>
+      <w:r>
+        <w:t>microcavitation</w:t>
+      </w:r>
+      <w:proofErr w:type="spellEnd"/>
+      <w:r>
+        <w:t xml:space="preserve"> caused by separation of corneal tissue is then folded back to allow reshaping of the corneal tissue using an excimer lens.  </w:t>
+      </w:r>
+    </w:p>
+    <w:tbl>
+      <w:tblPr>
+        <w:tblStyle w:val="TableGrid"/>
+        <w:tblW w:w="0" w:type="auto"/>
+        <w:jc w:val="center"/>
+        <w:tblBorders>
+          <w:top w:val="none" w:sz="0" w:space="0" w:color="auto"/>
+          <w:left w:val="none" w:sz="0" w:space="0" w:color="auto"/>
+          <w:bottom w:val="none" w:sz="0" w:space="0" w:color="auto"/>
+          <w:right w:val="none" w:sz="0" w:space="0" w:color="auto"/>
+          <w:insideH w:val="none" w:sz="0" w:space="0" w:color="auto"/>
+          <w:insideV w:val="none" w:sz="0" w:space="0" w:color="auto"/>
+        </w:tblBorders>
+        <w:tblLayout w:type="fixed"/>
+        <w:tblCellMar>
+          <w:left w:w="0" w:type="dxa"/>
+          <w:right w:w="0" w:type="dxa"/>
+        </w:tblCellMar>
+        <w:tblLook w:val="04A0" w:firstRow="1" w:lastRow="0" w:firstColumn="1" w:lastColumn="0" w:noHBand="0" w:noVBand="1"/>
+      </w:tblPr>
+      <w:tblGrid>
+        <w:gridCol w:w="5870"/>
+      </w:tblGrid>
+      <w:tr>
+        <w:trPr>
+          <w:jc w:val="center"/>
+        </w:trPr>
+        <w:tc>
+          <w:tcPr>
+            <w:tcW w:w="5870" w:type="dxa"/>
+          </w:tcPr>
+          <w:p>
+            <w:pPr>
+              <w:jc w:val="both"/>
+              <w:rPr>
+                <w:noProof/>
+              </w:rPr>
+            </w:pPr>
+            <w:r>
+              <w:rPr>
+                <w:noProof/>
+              </w:rPr>
+              <mc:AlternateContent>
+                <mc:Choice Requires="wps">
+                  <w:drawing>
+                    <wp:anchor distT="45720" distB="45720" distL="114300" distR="114300" simplePos="0" relativeHeight="251666432" behindDoc="0" locked="0" layoutInCell="1" allowOverlap="1" wp14:anchorId="0D7FBC15" wp14:editId="6EEADD0E">
+                      <wp:simplePos x="0" y="0"/>
+                      <wp:positionH relativeFrom="column">
+                        <wp:posOffset>162243</wp:posOffset>
+                      </wp:positionH>
+                      <wp:positionV relativeFrom="paragraph">
+                        <wp:posOffset>-133667</wp:posOffset>
+                      </wp:positionV>
+                      <wp:extent cx="1048883" cy="1404620"/>
+                      <wp:effectExtent l="318" t="0" r="0" b="0"/>
+                      <wp:wrapNone/>
+                      <wp:docPr id="37" name="Text Box 2"/>
+                      <wp:cNvGraphicFramePr>
+                        <a:graphicFrameLocks xmlns:a="http://schemas.openxmlformats.org/drawingml/2006/main"/>
+                      </wp:cNvGraphicFramePr>
+                      <a:graphic xmlns:a="http://schemas.openxmlformats.org/drawingml/2006/main">
+                        <a:graphicData uri="http://schemas.microsoft.com/office/word/2010/wordprocessingShape">
+                          <wps:wsp>
+                            <wps:cNvSpPr txBox="1">
+                              <a:spLocks noChangeArrowheads="1"/>
+                            </wps:cNvSpPr>
+                            <wps:spPr bwMode="auto">
+                              <a:xfrm rot="16200000">
+                                <a:off x="0" y="0"/>
+                                <a:ext cx="1048883" cy="1404620"/>
+                              </a:xfrm>
+                              <a:prstGeom prst="rect">
+                                <a:avLst/>
+                              </a:prstGeom>
+                              <a:noFill/>
+                              <a:ln w="9525">
+                                <a:noFill/>
+                                <a:miter lim="800000"/>
+                                <a:headEnd/>
+                                <a:tailEnd/>
+                              </a:ln>
+                            </wps:spPr>
+                            <wps:txbx>
+                              <w:txbxContent>
+                                <w:p>
+                                  <w:pPr>
+                                    <w:rPr>
+                                      <w:rFonts w:ascii="Century Gothic" w:hAnsi="Century Gothic"/>
+                                      <w:b/>
+                                      <w:bCs/>
+                                      <w:sz w:val="14"/>
+                                      <w:szCs w:val="14"/>
+                                    </w:rPr>
+                                  </w:pPr>
+                                  <w:r>
+                                    <w:rPr>
+                                      <w:rFonts w:ascii="Century Gothic" w:hAnsi="Century Gothic"/>
+                                      <w:b/>
+                                      <w:bCs/>
+                                      <w:sz w:val="14"/>
+                                      <w:szCs w:val="14"/>
+                                    </w:rPr>
+                                    <w:t>Longitudinal Modes</w:t>
+                                  </w:r>
+                                </w:p>
+                              </w:txbxContent>
+                            </wps:txbx>
+                            <wps:bodyPr rot="0" vert="horz" wrap="square" lIns="91440" tIns="45720" rIns="91440" bIns="45720" anchor="t" anchorCtr="0">
+                              <a:spAutoFit/>
+                            </wps:bodyPr>
+                          </wps:wsp>
+                        </a:graphicData>
+                      </a:graphic>
+                      <wp14:sizeRelH relativeFrom="margin">
+                        <wp14:pctWidth>0</wp14:pctWidth>
+                      </wp14:sizeRelH>
+                      <wp14:sizeRelV relativeFrom="margin">
+                        <wp14:pctHeight>0</wp14:pctHeight>
+                      </wp14:sizeRelV>
+                    </wp:anchor>
+                  </w:drawing>
+                </mc:Choice>
+                <mc:Fallback>
+                  <w:pict>
+                    <v:shape w14:anchorId="0D7FBC15" id="_x0000_s1030" type="#_x0000_t202" style="position:absolute;left:0;text-align:left;margin-left:12.8pt;margin-top:-10.5pt;width:82.6pt;height:110.6pt;rotation:-90;z-index:251666432;visibility:visible;mso-wrap-style:square;mso-width-percent:0;mso-height-percent:0;mso-wrap-distance-left:9pt;mso-wrap-distance-top:3.6pt;mso-wrap-distance-right:9pt;mso-wrap-distance-bottom:3.6pt;mso-position-horizontal:absolute;mso-position-horizontal-relative:text;mso-position-vertical:absolute;mso-position-vertical-relative:text;mso-width-percent:0;mso-height-percent:0;mso-width-relative:margin;mso-height-relative:margin;v-text-anchor:top" o:gfxdata="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" filled="f" stroked="f">
+                      <v:textbox style="mso-fit-shape-to-text:t">
+                        <w:txbxContent>
+                          <w:p>
+                            <w:pPr>
+                              <w:rPr>
+                                <w:rFonts w:ascii="Century Gothic" w:hAnsi="Century Gothic"/>
+                                <w:b/>
+                                <w:bCs/>
+                                <w:sz w:val="14"/>
+                                <w:szCs w:val="14"/>
+                              </w:rPr>
+                            </w:pPr>
+                            <w:r>
+                              <w:rPr>
+                                <w:rFonts w:ascii="Century Gothic" w:hAnsi="Century Gothic"/>
+                                <w:b/>
+                                <w:bCs/>
+                                <w:sz w:val="14"/>
+                                <w:szCs w:val="14"/>
+                              </w:rPr>
+                              <w:t>Longitudinal Modes</w:t>
+                            </w:r>
+                          </w:p>
+                        </w:txbxContent>
+                      </v:textbox>
+                    </v:shape>
+                  </w:pict>
+                </mc:Fallback>
+              </mc:AlternateContent>
+            </w:r>
+            <w:r>
+              <w:rPr>
+                <w:noProof/>
+              </w:rPr>
+              <w:drawing>
+                <wp:inline distT="0" distB="0" distL="0" distR="0" wp14:anchorId="5B53DACA" wp14:editId="49881670">
+                  <wp:extent cx="3656586" cy="1041621"/>
+                  <wp:effectExtent l="0" t="0" r="1270" b="6350"/>
+                  <wp:docPr id="36" name="Picture 36"/>
+                  <wp:cNvGraphicFramePr>
+                    <a:graphicFrameLocks xmlns:a="http://schemas.openxmlformats.org/drawingml/2006/main" noChangeAspect="1"/>
+                  </wp:cNvGraphicFramePr>
+                  <a:graphic xmlns:a="http://schemas.openxmlformats.org/drawingml/2006/main">
+                    <a:graphicData uri="http://schemas.openxmlformats.org/drawingml/2006/picture">
+                      <pic:pic xmlns:pic="http://schemas.openxmlformats.org/drawingml/2006/picture">
+                        <pic:nvPicPr>
+                          <pic:cNvPr id="1" name=""/>
+                          <pic:cNvPicPr/>
+                        </pic:nvPicPr>
+                        <pic:blipFill rotWithShape="1">
+                          <a:blip r:embed="rId18">
+                            <a:biLevel thresh="75000"/>
+                          </a:blip>
+                          <a:srcRect l="1692" r="2728" b="42323"/>
+                          <a:stretch/>
+                        </pic:blipFill>
+                        <pic:spPr bwMode="auto">
+                          <a:xfrm>
+                            <a:off x="0" y="0"/>
+                            <a:ext cx="3657600" cy="1041910"/>
+                          </a:xfrm>
+                          <a:prstGeom prst="rect">
+                            <a:avLst/>
+                          </a:prstGeom>
+                          <a:ln>
+                            <a:noFill/>
+                          </a:ln>
+                          <a:extLst>
+                            <a:ext uri="{53640926-AAD7-44D8-BBD7-CCE9431645EC}">
+                              <a14:shadowObscured xmlns:a14="http://schemas.microsoft.com/office/drawing/2010/main"/>
+                            </a:ext>
+                          </a:extLst>
+                        </pic:spPr>
+                      </pic:pic>
+                    </a:graphicData>
+                  </a:graphic>
+                </wp:inline>
+              </w:drawing>
+            </w:r>
+          </w:p>
+        </w:tc>
+      </w:tr>
+      <w:tr>
+        <w:trPr>
+          <w:jc w:val="center"/>
+        </w:trPr>
+        <w:tc>
+          <w:tcPr>
+            <w:tcW w:w="5870" w:type="dxa"/>
+          </w:tcPr>
+          <w:p>
+            <w:pPr>
+              <w:jc w:val="both"/>
+            </w:pPr>
+            <w:r>
+              <w:rPr>
+                <w:noProof/>
+              </w:rPr>
+              <w:drawing>
+                <wp:inline distT="0" distB="0" distL="0" distR="0" wp14:anchorId="2CB79E0C" wp14:editId="1A377618">
+                  <wp:extent cx="3657600" cy="1957247"/>
+                  <wp:effectExtent l="0" t="0" r="0" b="5080"/>
+                  <wp:docPr id="31" name="Picture 31" descr="phase-locked and unlocked multimode operation"/>
+                  <wp:cNvGraphicFramePr>
+                    <a:graphicFrameLocks xmlns:a="http://schemas.openxmlformats.org/drawingml/2006/main" noChangeAspect="1"/>
+                  </wp:cNvGraphicFramePr>
+                  <a:graphic xmlns:a="http://schemas.openxmlformats.org/drawingml/2006/main">
+                    <a:graphicData uri="http://schemas.openxmlformats.org/drawingml/2006/picture">
+                      <pic:pic xmlns:pic="http://schemas.openxmlformats.org/drawingml/2006/picture">
+                        <pic:nvPicPr>
+                          <pic:cNvPr id="0" name="Picture 37" descr="phase-locked and unlocked multimode operation"/>
+                          <pic:cNvPicPr>
+                            <a:picLocks noChangeAspect="1" noChangeArrowheads="1"/>
+                          </pic:cNvPicPr>
+                        </pic:nvPicPr>
+                        <pic:blipFill>
+                          <a:blip r:embed="rId19">
+                            <a:biLevel thresh="75000"/>
+                            <a:extLst>
+                              <a:ext uri="{28A0092B-C50C-407E-A947-70E740481C1C}">
+                                <a14:useLocalDpi xmlns:a14="http://schemas.microsoft.com/office/drawing/2010/main" val="0"/>
+                              </a:ext>
+                            </a:extLst>
+                          </a:blip>
+                          <a:srcRect/>
+                          <a:stretch>
+                            <a:fillRect/>
+                          </a:stretch>
+                        </pic:blipFill>
+                        <pic:spPr bwMode="auto">
+                          <a:xfrm>
+                            <a:off x="0" y="0"/>
+                            <a:ext cx="3657600" cy="1957247"/>
+                          </a:xfrm>
+                          <a:prstGeom prst="rect">
+                            <a:avLst/>
+                          </a:prstGeom>
+                          <a:noFill/>
+                          <a:ln>
+                            <a:noFill/>
+                          </a:ln>
+                        </pic:spPr>
+                      </pic:pic>
+                    </a:graphicData>
+                  </a:graphic>
+                </wp:inline>
+              </w:drawing>
+            </w:r>
+          </w:p>
+        </w:tc>
+      </w:tr>
+      <w:tr>
+        <w:trPr>
+          <w:jc w:val="center"/>
+        </w:trPr>
+        <w:tc>
+          <w:tcPr>
+            <w:tcW w:w="5870" w:type="dxa"/>
+          </w:tcPr>
+          <w:p>
+            <w:pPr>
+              <w:jc w:val="both"/>
+              <w:rPr>
+                <w:noProof/>
+              </w:rPr>
+            </w:pPr>
+          </w:p>
+        </w:tc>
+      </w:tr>
+      <w:tr>
+        <w:trPr>
+          <w:jc w:val="center"/>
+        </w:trPr>
+        <w:tc>
+          <w:tcPr>
+            <w:tcW w:w="5870" w:type="dxa"/>
+          </w:tcPr>
+          <w:p>
+            <w:pPr>
+              <w:jc w:val="both"/>
+              <w:rPr>
+                <w:rFonts w:ascii="Times New Roman" w:hAnsi="Times New Roman" w:cs="Times New Roman"/>
+              </w:rPr>
+            </w:pPr>
+            <w:r>
+              <w:rPr>
+                <w:rFonts w:ascii="Times New Roman" w:hAnsi="Times New Roman" w:cs="Times New Roman"/>
+              </w:rPr>
+              <w:t xml:space="preserve">Mode-locked techniques of Longitudinal laser modes will create short pulses. Modes without mode locking have random phase and thus no pulse shaping occurs. </w:t>
+            </w:r>
+          </w:p>
+        </w:tc>
+      </w:tr>
+    </w:tbl>
+    <w:p>
+      <w:pPr>
+        <w:jc w:val="both"/>
+      </w:pPr>
+    </w:p>
+    <w:p>
+      <w:pPr>
+        <w:jc w:val="both"/>
+      </w:pPr>
+    </w:p>
+    <w:p>
+      <w:pPr>
+        <w:pStyle w:val="Heading1"/>
+      </w:pPr>
+      <w:r>
         <w:t>Transverse Modes</w:t>
       </w:r>
     </w:p>
@@ -5200,6 +7561,7 @@
         <w:jc w:val="both"/>
         <w:rPr>
           <w:rFonts w:eastAsiaTheme="minorEastAsia"/>
+          <w:color w:val="C00000"/>
         </w:rPr>
       </w:pPr>
       <w:r>
@@ -5293,7 +7655,11 @@
         <w:t xml:space="preserve"> it requires high gain and low losses close to the axis of </w:t>
       </w:r>
       <w:r>
-        <w:t xml:space="preserve">propagation. This suggests narrower laser cavities reduce the number of </w:t>
+        <w:t xml:space="preserve">propagation. This suggests narrower laser cavities </w:t>
+      </w:r>
+      <w:r>
+        <w:lastRenderedPageBreak/>
+        <w:t xml:space="preserve">reduce the number of </w:t>
       </w:r>
       <w:r>
         <w:t>transverse</w:t>
@@ -5319,7 +7685,179 @@
         </w:rPr>
         <w:t>igher order modes require greater care.</w:t>
       </w:r>
-    </w:p>
+      <w:r>
+        <w:rPr>
+          <w:rFonts w:eastAsiaTheme="minorEastAsia"/>
+        </w:rPr>
+        <w:t xml:space="preserve"> </w:t>
+      </w:r>
+      <w:r>
+        <w:rPr>
+          <w:rFonts w:eastAsiaTheme="minorEastAsia"/>
+          <w:color w:val="C00000"/>
+        </w:rPr>
+        <w:t>Why is the output of longitudinal such a nicely behaved wavefront, but for transverse it seems… a bit of a mess, from this photo?</w:t>
+      </w:r>
+    </w:p>
+    <w:p>
+      <w:pPr>
+        <w:jc w:val="both"/>
+        <w:rPr>
+          <w:rFonts w:eastAsiaTheme="minorEastAsia"/>
+        </w:rPr>
+      </w:pPr>
+    </w:p>
+    <w:tbl>
+      <w:tblPr>
+        <w:tblStyle w:val="TableGrid"/>
+        <w:tblW w:w="6565" w:type="dxa"/>
+        <w:jc w:val="center"/>
+        <w:tblBorders>
+          <w:top w:val="none" w:sz="0" w:space="0" w:color="auto"/>
+          <w:left w:val="none" w:sz="0" w:space="0" w:color="auto"/>
+          <w:bottom w:val="none" w:sz="0" w:space="0" w:color="auto"/>
+          <w:right w:val="none" w:sz="0" w:space="0" w:color="auto"/>
+          <w:insideH w:val="none" w:sz="0" w:space="0" w:color="auto"/>
+          <w:insideV w:val="none" w:sz="0" w:space="0" w:color="auto"/>
+        </w:tblBorders>
+        <w:tblLayout w:type="fixed"/>
+        <w:tblCellMar>
+          <w:left w:w="0" w:type="dxa"/>
+          <w:right w:w="0" w:type="dxa"/>
+        </w:tblCellMar>
+        <w:tblLook w:val="04A0" w:firstRow="1" w:lastRow="0" w:firstColumn="1" w:lastColumn="0" w:noHBand="0" w:noVBand="1"/>
+      </w:tblPr>
+      <w:tblGrid>
+        <w:gridCol w:w="6565"/>
+      </w:tblGrid>
+      <w:tr>
+        <w:trPr>
+          <w:jc w:val="center"/>
+        </w:trPr>
+        <w:tc>
+          <w:tcPr>
+            <w:tcW w:w="6565" w:type="dxa"/>
+          </w:tcPr>
+          <w:p>
+            <w:pPr>
+              <w:jc w:val="center"/>
+              <w:rPr>
+                <w:rFonts w:eastAsiaTheme="minorEastAsia"/>
+              </w:rPr>
+            </w:pPr>
+            <w:r>
+              <w:rPr>
+                <w:noProof/>
+              </w:rPr>
+              <w:drawing>
+                <wp:inline distT="0" distB="0" distL="0" distR="0" wp14:anchorId="3C36F5AF" wp14:editId="6A4C5AC2">
+                  <wp:extent cx="4114800" cy="2295383"/>
+                  <wp:effectExtent l="0" t="0" r="0" b="0"/>
+                  <wp:docPr id="30" name="Picture 30"/>
+                  <wp:cNvGraphicFramePr>
+                    <a:graphicFrameLocks xmlns:a="http://schemas.openxmlformats.org/drawingml/2006/main" noChangeAspect="1"/>
+                  </wp:cNvGraphicFramePr>
+                  <a:graphic xmlns:a="http://schemas.openxmlformats.org/drawingml/2006/main">
+                    <a:graphicData uri="http://schemas.openxmlformats.org/drawingml/2006/picture">
+                      <pic:pic xmlns:pic="http://schemas.openxmlformats.org/drawingml/2006/picture">
+                        <pic:nvPicPr>
+                          <pic:cNvPr id="1" name=""/>
+                          <pic:cNvPicPr/>
+                        </pic:nvPicPr>
+                        <pic:blipFill>
+                          <a:blip r:embed="rId20"/>
+                          <a:stretch>
+                            <a:fillRect/>
+                          </a:stretch>
+                        </pic:blipFill>
+                        <pic:spPr>
+                          <a:xfrm>
+                            <a:off x="0" y="0"/>
+                            <a:ext cx="4114800" cy="2295383"/>
+                          </a:xfrm>
+                          <a:prstGeom prst="rect">
+                            <a:avLst/>
+                          </a:prstGeom>
+                        </pic:spPr>
+                      </pic:pic>
+                    </a:graphicData>
+                  </a:graphic>
+                </wp:inline>
+              </w:drawing>
+            </w:r>
+          </w:p>
+        </w:tc>
+      </w:tr>
+      <w:tr>
+        <w:trPr>
+          <w:jc w:val="center"/>
+        </w:trPr>
+        <w:tc>
+          <w:tcPr>
+            <w:tcW w:w="6565" w:type="dxa"/>
+          </w:tcPr>
+          <w:p>
+            <w:pPr>
+              <w:jc w:val="center"/>
+              <w:rPr>
+                <w:noProof/>
+              </w:rPr>
+            </w:pPr>
+          </w:p>
+        </w:tc>
+      </w:tr>
+      <w:tr>
+        <w:trPr>
+          <w:jc w:val="center"/>
+        </w:trPr>
+        <w:tc>
+          <w:tcPr>
+            <w:tcW w:w="6565" w:type="dxa"/>
+          </w:tcPr>
+          <w:p>
+            <w:pPr>
+              <w:tabs>
+                <w:tab w:val="left" w:pos="2557"/>
+              </w:tabs>
+              <w:jc w:val="both"/>
+              <w:rPr>
+                <w:rFonts w:ascii="Times New Roman" w:eastAsiaTheme="minorEastAsia" w:hAnsi="Times New Roman" w:cs="Times New Roman"/>
+              </w:rPr>
+            </w:pPr>
+            <w:r>
+              <w:rPr>
+                <w:rFonts w:ascii="Times New Roman" w:eastAsiaTheme="minorEastAsia" w:hAnsi="Times New Roman" w:cs="Times New Roman"/>
+              </w:rPr>
+              <w:t xml:space="preserve">Schematic of a Fabry-Perot (FP) cavity laser. It consists of a pair of mirrors on either side of a gain medium. The cavity resonance condition determines </w:t>
+            </w:r>
+            <w:r>
+              <w:rPr>
+                <w:rFonts w:ascii="Times New Roman" w:eastAsiaTheme="minorEastAsia" w:hAnsi="Times New Roman" w:cs="Times New Roman"/>
+              </w:rPr>
+              <w:t>(A)</w:t>
+            </w:r>
+            <w:r>
+              <w:rPr>
+                <w:rFonts w:ascii="Times New Roman" w:eastAsiaTheme="minorEastAsia" w:hAnsi="Times New Roman" w:cs="Times New Roman"/>
+              </w:rPr>
+              <w:t xml:space="preserve"> the transverse and </w:t>
+            </w:r>
+            <w:r>
+              <w:rPr>
+                <w:rFonts w:ascii="Times New Roman" w:eastAsiaTheme="minorEastAsia" w:hAnsi="Times New Roman" w:cs="Times New Roman"/>
+              </w:rPr>
+              <w:t>(B)</w:t>
+            </w:r>
+            <w:r>
+              <w:rPr>
+                <w:rFonts w:ascii="Times New Roman" w:eastAsiaTheme="minorEastAsia" w:hAnsi="Times New Roman" w:cs="Times New Roman"/>
+              </w:rPr>
+              <w:t xml:space="preserve"> the longitudinal field profiles of the cavity modes.</w:t>
+            </w:r>
+          </w:p>
+        </w:tc>
+      </w:tr>
+    </w:tbl>
     <w:p>
       <w:pPr>
         <w:jc w:val="both"/>
@@ -5393,14 +7931,7 @@
         <w:rPr>
           <w:rFonts w:eastAsiaTheme="minorEastAsia"/>
         </w:rPr>
-        <w:t xml:space="preserve"> and adjusting yaw or pitch of the mirror </w:t>
-      </w:r>
-      <w:r>
-        <w:rPr>
-          <w:rFonts w:eastAsiaTheme="minorEastAsia"/>
-        </w:rPr>
-        <w:lastRenderedPageBreak/>
-        <w:t xml:space="preserve">can reveal transverse modes </w:t>
+        <w:t xml:space="preserve"> and adjusting yaw or pitch of the mirror can reveal transverse modes </w:t>
       </w:r>
       <w:r>
         <w:rPr>
@@ -5605,10 +8136,10 @@
                   <v:path o:extrusionok="f" gradientshapeok="t" o:connecttype="rect"/>
                   <o:lock v:ext="edit" aspectratio="t"/>
                 </v:shapetype>
-                <v:shape id="_x0000_i1041" type="#_x0000_t75" style="width:228.1pt;height:171.05pt" o:ole="">
-                  <v:imagedata r:id="rId16" o:title=""/>
+                <v:shape id="_x0000_i1025" type="#_x0000_t75" style="width:228pt;height:171pt" o:ole="">
+                  <v:imagedata r:id="rId21" o:title=""/>
                 </v:shape>
-                <o:OLEObject Type="Embed" ProgID="PBrush" ShapeID="_x0000_i1041" DrawAspect="Content" ObjectID="_1680444043" r:id="rId17"/>
+                <o:OLEObject Type="Embed" ProgID="PBrush" ShapeID="_x0000_i1025" DrawAspect="Content" ObjectID="_1680610890" r:id="rId22"/>
               </w:object>
             </w:r>
           </w:p>
@@ -5623,10 +8154,10 @@
             </w:pPr>
             <w:r>
               <w:object w:dxaOrig="4665" w:dyaOrig="3495" w14:anchorId="72D4BB12">
-                <v:shape id="_x0000_i1043" type="#_x0000_t75" style="width:228.1pt;height:171.05pt" o:ole="">
-                  <v:imagedata r:id="rId18" o:title=""/>
+                <v:shape id="_x0000_i1026" type="#_x0000_t75" style="width:228pt;height:171pt" o:ole="">
+                  <v:imagedata r:id="rId23" o:title=""/>
                 </v:shape>
-                <o:OLEObject Type="Embed" ProgID="PBrush" ShapeID="_x0000_i1043" DrawAspect="Content" ObjectID="_1680444044" r:id="rId19"/>
+                <o:OLEObject Type="Embed" ProgID="PBrush" ShapeID="_x0000_i1026" DrawAspect="Content" ObjectID="_1680610891" r:id="rId24"/>
               </w:object>
             </w:r>
           </w:p>
@@ -5650,6 +8181,7 @@
                 <w:b/>
                 <w:bCs/>
               </w:rPr>
+              <w:lastRenderedPageBreak/>
               <w:t>Hermite-gaussian</w:t>
             </w:r>
           </w:p>
@@ -5664,7 +8196,21 @@
               <w:rPr>
                 <w:rFonts w:ascii="Times New Roman" w:hAnsi="Times New Roman" w:cs="Times New Roman"/>
               </w:rPr>
-              <w:t>Rectangular transverse mode patterns TEM(mn)</w:t>
+              <w:t>Rectangular transverse mode patterns TEM(</w:t>
+            </w:r>
+            <w:proofErr w:type="spellStart"/>
+            <w:r>
+              <w:rPr>
+                <w:rFonts w:ascii="Times New Roman" w:hAnsi="Times New Roman" w:cs="Times New Roman"/>
+              </w:rPr>
+              <w:t>mn</w:t>
+            </w:r>
+            <w:proofErr w:type="spellEnd"/>
+            <w:r>
+              <w:rPr>
+                <w:rFonts w:ascii="Times New Roman" w:hAnsi="Times New Roman" w:cs="Times New Roman"/>
+              </w:rPr>
+              <w:t>)</w:t>
             </w:r>
           </w:p>
         </w:tc>
@@ -5732,7 +8278,7 @@
       <w:pPr>
         <w:jc w:val="both"/>
       </w:pPr>
-      <w:hyperlink r:id="rId20" w:history="1">
+      <w:hyperlink r:id="rId25" w:history="1">
         <w:r>
           <w:rPr>
             <w:rStyle w:val="Hyperlink"/>
@@ -5745,7 +8291,7 @@
       <w:pPr>
         <w:jc w:val="both"/>
       </w:pPr>
-      <w:hyperlink r:id="rId21" w:history="1">
+      <w:hyperlink r:id="rId26" w:history="1">
         <w:r>
           <w:rPr>
             <w:rStyle w:val="Hyperlink"/>
@@ -5758,7 +8304,7 @@
       <w:pPr>
         <w:jc w:val="both"/>
       </w:pPr>
-      <w:hyperlink r:id="rId22" w:history="1">
+      <w:hyperlink r:id="rId27" w:history="1">
         <w:r>
           <w:rPr>
             <w:rStyle w:val="Hyperlink"/>
@@ -5771,7 +8317,7 @@
       <w:pPr>
         <w:jc w:val="both"/>
       </w:pPr>
-      <w:hyperlink r:id="rId23" w:history="1">
+      <w:hyperlink r:id="rId28" w:history="1">
         <w:r>
           <w:rPr>
             <w:rStyle w:val="Hyperlink"/>
@@ -5784,7 +8330,7 @@
       <w:pPr>
         <w:jc w:val="both"/>
       </w:pPr>
-      <w:hyperlink r:id="rId24" w:history="1">
+      <w:hyperlink r:id="rId29" w:history="1">
         <w:r>
           <w:rPr>
             <w:rStyle w:val="Hyperlink"/>
@@ -5802,7 +8348,7 @@
       <w:pPr>
         <w:jc w:val="both"/>
       </w:pPr>
-      <w:hyperlink r:id="rId25" w:history="1">
+      <w:hyperlink r:id="rId30" w:history="1">
         <w:r>
           <w:rPr>
             <w:rStyle w:val="Hyperlink"/>
@@ -5818,7 +8364,7 @@
           <w:rStyle w:val="Hyperlink"/>
         </w:rPr>
       </w:pPr>
-      <w:hyperlink r:id="rId26" w:history="1">
+      <w:hyperlink r:id="rId31" w:history="1">
         <w:r>
           <w:rPr>
             <w:rStyle w:val="Hyperlink"/>
@@ -5831,7 +8377,7 @@
       <w:pPr>
         <w:jc w:val="both"/>
       </w:pPr>
-      <w:hyperlink r:id="rId27" w:history="1">
+      <w:hyperlink r:id="rId32" w:history="1">
         <w:r>
           <w:rPr>
             <w:rStyle w:val="Hyperlink"/>
@@ -5844,7 +8390,7 @@
       <w:pPr>
         <w:jc w:val="both"/>
       </w:pPr>
-      <w:hyperlink r:id="rId28" w:history="1">
+      <w:hyperlink r:id="rId33" w:history="1">
         <w:r>
           <w:rPr>
             <w:rStyle w:val="Hyperlink"/>
@@ -5860,7 +8406,7 @@
           <w:rStyle w:val="Hyperlink"/>
         </w:rPr>
       </w:pPr>
-      <w:hyperlink r:id="rId29" w:history="1">
+      <w:hyperlink r:id="rId34" w:history="1">
         <w:r>
           <w:rPr>
             <w:rStyle w:val="Hyperlink"/>
@@ -5881,7 +8427,7 @@
       <w:pPr>
         <w:jc w:val="both"/>
       </w:pPr>
-      <w:hyperlink r:id="rId30" w:history="1">
+      <w:hyperlink r:id="rId35" w:history="1">
         <w:r>
           <w:rPr>
             <w:rStyle w:val="Hyperlink"/>
@@ -5894,7 +8440,7 @@
       <w:pPr>
         <w:jc w:val="both"/>
       </w:pPr>
-      <w:hyperlink r:id="rId31" w:history="1">
+      <w:hyperlink r:id="rId36" w:history="1">
         <w:r>
           <w:rPr>
             <w:rStyle w:val="Hyperlink"/>
@@ -5907,7 +8453,7 @@
       <w:pPr>
         <w:jc w:val="both"/>
       </w:pPr>
-      <w:hyperlink r:id="rId32" w:history="1">
+      <w:hyperlink r:id="rId37" w:history="1">
         <w:r>
           <w:rPr>
             <w:rStyle w:val="Hyperlink"/>
@@ -6461,7 +9007,7 @@
   <w:style w:type="paragraph" w:default="1" w:styleId="Normal">
     <w:name w:val="Normal"/>
     <w:qFormat/>
-    <w:rsid w:val="00E2433A"/>
+    <w:rsid w:val="002C59B4"/>
   </w:style>
   <w:style w:type="paragraph" w:styleId="Heading1">
     <w:name w:val="heading 1"/>

</xml_diff>